<commit_message>
Change in the maximum number of steps
</commit_message>
<xml_diff>
--- a/ProyectoFinal/PF_Optimización_InformeFinal.docx
+++ b/ProyectoFinal/PF_Optimización_InformeFinal.docx
@@ -610,13 +610,13 @@
               <w:tab w:val="right" w:leader="dot" w:pos="9770"/>
             </w:tabs>
             <w:rPr>
-              <w:rFonts w:ascii="Times New Roman" w:eastAsiaTheme="minorEastAsia" w:hAnsi="Times New Roman" w:cs="Times New Roman"/>
+              <w:rFonts w:asciiTheme="minorHAnsi" w:eastAsiaTheme="minorEastAsia" w:hAnsiTheme="minorHAnsi" w:cstheme="minorBidi"/>
               <w:b w:val="0"/>
               <w:bCs w:val="0"/>
               <w:noProof/>
               <w:kern w:val="2"/>
-              <w:sz w:val="26"/>
-              <w:szCs w:val="26"/>
+              <w:sz w:val="24"/>
+              <w:szCs w:val="24"/>
               <w:lang w:val="es-ES" w:eastAsia="es-ES"/>
               <w14:ligatures w14:val="standardContextual"/>
             </w:rPr>
@@ -649,28 +649,25 @@
             </w:rPr>
             <w:fldChar w:fldCharType="separate"/>
           </w:r>
-          <w:hyperlink w:anchor="_Toc187596304" w:history="1">
+          <w:hyperlink w:anchor="_Toc187608868" w:history="1">
             <w:r>
               <w:rPr>
                 <w:rStyle w:val="Hipervnculo"/>
-                <w:rFonts w:ascii="Times New Roman" w:hAnsi="Times New Roman" w:cs="Times New Roman"/>
                 <w:noProof/>
                 <w:w w:val="89"/>
-                <w:sz w:val="26"/>
-                <w:szCs w:val="26"/>
                 <w:lang w:val="es-ES"/>
               </w:rPr>
               <w:t>1.</w:t>
             </w:r>
             <w:r>
               <w:rPr>
-                <w:rFonts w:ascii="Times New Roman" w:eastAsiaTheme="minorEastAsia" w:hAnsi="Times New Roman" w:cs="Times New Roman"/>
+                <w:rFonts w:asciiTheme="minorHAnsi" w:eastAsiaTheme="minorEastAsia" w:hAnsiTheme="minorHAnsi" w:cstheme="minorBidi"/>
                 <w:b w:val="0"/>
                 <w:bCs w:val="0"/>
                 <w:noProof/>
                 <w:kern w:val="2"/>
-                <w:sz w:val="26"/>
-                <w:szCs w:val="26"/>
+                <w:sz w:val="24"/>
+                <w:szCs w:val="24"/>
                 <w:lang w:val="es-ES" w:eastAsia="es-ES"/>
                 <w14:ligatures w14:val="standardContextual"/>
               </w:rPr>
@@ -679,80 +676,56 @@
             <w:r>
               <w:rPr>
                 <w:rStyle w:val="Hipervnculo"/>
-                <w:rFonts w:ascii="Times New Roman" w:hAnsi="Times New Roman" w:cs="Times New Roman"/>
                 <w:noProof/>
                 <w:w w:val="95"/>
-                <w:sz w:val="26"/>
-                <w:szCs w:val="26"/>
               </w:rPr>
               <w:t>Introduction</w:t>
             </w:r>
             <w:r>
               <w:rPr>
-                <w:rFonts w:ascii="Times New Roman" w:hAnsi="Times New Roman" w:cs="Times New Roman"/>
                 <w:noProof/>
                 <w:webHidden/>
-                <w:sz w:val="26"/>
-                <w:szCs w:val="26"/>
               </w:rPr>
               <w:tab/>
             </w:r>
             <w:r>
               <w:rPr>
-                <w:rFonts w:ascii="Times New Roman" w:hAnsi="Times New Roman" w:cs="Times New Roman"/>
                 <w:noProof/>
                 <w:webHidden/>
-                <w:sz w:val="26"/>
-                <w:szCs w:val="26"/>
               </w:rPr>
               <w:fldChar w:fldCharType="begin"/>
             </w:r>
             <w:r>
               <w:rPr>
-                <w:rFonts w:ascii="Times New Roman" w:hAnsi="Times New Roman" w:cs="Times New Roman"/>
                 <w:noProof/>
                 <w:webHidden/>
-                <w:sz w:val="26"/>
-                <w:szCs w:val="26"/>
               </w:rPr>
-              <w:instrText xml:space="preserve"> PAGEREF _Toc187596304 \h </w:instrText>
+              <w:instrText xml:space="preserve"> PAGEREF _Toc187608868 \h </w:instrText>
             </w:r>
             <w:r>
               <w:rPr>
-                <w:rFonts w:ascii="Times New Roman" w:hAnsi="Times New Roman" w:cs="Times New Roman"/>
                 <w:noProof/>
                 <w:webHidden/>
-                <w:sz w:val="26"/>
-                <w:szCs w:val="26"/>
               </w:rPr>
             </w:r>
             <w:r>
               <w:rPr>
-                <w:rFonts w:ascii="Times New Roman" w:hAnsi="Times New Roman" w:cs="Times New Roman"/>
                 <w:noProof/>
                 <w:webHidden/>
-                <w:sz w:val="26"/>
-                <w:szCs w:val="26"/>
               </w:rPr>
               <w:fldChar w:fldCharType="separate"/>
             </w:r>
             <w:r>
               <w:rPr>
-                <w:rFonts w:ascii="Times New Roman" w:hAnsi="Times New Roman" w:cs="Times New Roman"/>
                 <w:noProof/>
                 <w:webHidden/>
-                <w:sz w:val="26"/>
-                <w:szCs w:val="26"/>
               </w:rPr>
               <w:t>3</w:t>
             </w:r>
             <w:r>
               <w:rPr>
-                <w:rFonts w:ascii="Times New Roman" w:hAnsi="Times New Roman" w:cs="Times New Roman"/>
                 <w:noProof/>
                 <w:webHidden/>
-                <w:sz w:val="26"/>
-                <w:szCs w:val="26"/>
               </w:rPr>
               <w:fldChar w:fldCharType="end"/>
             </w:r>
@@ -765,39 +738,36 @@
               <w:tab w:val="right" w:leader="dot" w:pos="9770"/>
             </w:tabs>
             <w:rPr>
-              <w:rFonts w:ascii="Times New Roman" w:eastAsiaTheme="minorEastAsia" w:hAnsi="Times New Roman" w:cs="Times New Roman"/>
+              <w:rFonts w:asciiTheme="minorHAnsi" w:eastAsiaTheme="minorEastAsia" w:hAnsiTheme="minorHAnsi" w:cstheme="minorBidi"/>
               <w:b w:val="0"/>
               <w:bCs w:val="0"/>
               <w:noProof/>
               <w:kern w:val="2"/>
-              <w:sz w:val="26"/>
-              <w:szCs w:val="26"/>
+              <w:sz w:val="24"/>
+              <w:szCs w:val="24"/>
               <w:lang w:val="es-ES" w:eastAsia="es-ES"/>
               <w14:ligatures w14:val="standardContextual"/>
             </w:rPr>
           </w:pPr>
-          <w:hyperlink w:anchor="_Toc187596305" w:history="1">
+          <w:hyperlink w:anchor="_Toc187608869" w:history="1">
             <w:r>
               <w:rPr>
                 <w:rStyle w:val="Hipervnculo"/>
-                <w:rFonts w:ascii="Times New Roman" w:hAnsi="Times New Roman" w:cs="Times New Roman"/>
                 <w:noProof/>
                 <w:w w:val="89"/>
-                <w:sz w:val="26"/>
-                <w:szCs w:val="26"/>
                 <w:lang w:val="es-ES"/>
               </w:rPr>
               <w:t>2.</w:t>
             </w:r>
             <w:r>
               <w:rPr>
-                <w:rFonts w:ascii="Times New Roman" w:eastAsiaTheme="minorEastAsia" w:hAnsi="Times New Roman" w:cs="Times New Roman"/>
+                <w:rFonts w:asciiTheme="minorHAnsi" w:eastAsiaTheme="minorEastAsia" w:hAnsiTheme="minorHAnsi" w:cstheme="minorBidi"/>
                 <w:b w:val="0"/>
                 <w:bCs w:val="0"/>
                 <w:noProof/>
                 <w:kern w:val="2"/>
-                <w:sz w:val="26"/>
-                <w:szCs w:val="26"/>
+                <w:sz w:val="24"/>
+                <w:szCs w:val="24"/>
                 <w:lang w:val="es-ES" w:eastAsia="es-ES"/>
                 <w14:ligatures w14:val="standardContextual"/>
               </w:rPr>
@@ -806,80 +776,56 @@
             <w:r>
               <w:rPr>
                 <w:rStyle w:val="Hipervnculo"/>
-                <w:rFonts w:ascii="Times New Roman" w:hAnsi="Times New Roman" w:cs="Times New Roman"/>
                 <w:noProof/>
                 <w:w w:val="95"/>
-                <w:sz w:val="26"/>
-                <w:szCs w:val="26"/>
               </w:rPr>
               <w:t>Problem Statement and Visualization</w:t>
             </w:r>
             <w:r>
               <w:rPr>
-                <w:rFonts w:ascii="Times New Roman" w:hAnsi="Times New Roman" w:cs="Times New Roman"/>
                 <w:noProof/>
                 <w:webHidden/>
-                <w:sz w:val="26"/>
-                <w:szCs w:val="26"/>
               </w:rPr>
               <w:tab/>
             </w:r>
             <w:r>
               <w:rPr>
-                <w:rFonts w:ascii="Times New Roman" w:hAnsi="Times New Roman" w:cs="Times New Roman"/>
                 <w:noProof/>
                 <w:webHidden/>
-                <w:sz w:val="26"/>
-                <w:szCs w:val="26"/>
               </w:rPr>
               <w:fldChar w:fldCharType="begin"/>
             </w:r>
             <w:r>
               <w:rPr>
-                <w:rFonts w:ascii="Times New Roman" w:hAnsi="Times New Roman" w:cs="Times New Roman"/>
                 <w:noProof/>
                 <w:webHidden/>
-                <w:sz w:val="26"/>
-                <w:szCs w:val="26"/>
               </w:rPr>
-              <w:instrText xml:space="preserve"> PAGEREF _Toc187596305 \h </w:instrText>
+              <w:instrText xml:space="preserve"> PAGEREF _Toc187608869 \h </w:instrText>
             </w:r>
             <w:r>
               <w:rPr>
-                <w:rFonts w:ascii="Times New Roman" w:hAnsi="Times New Roman" w:cs="Times New Roman"/>
                 <w:noProof/>
                 <w:webHidden/>
-                <w:sz w:val="26"/>
-                <w:szCs w:val="26"/>
               </w:rPr>
             </w:r>
             <w:r>
               <w:rPr>
-                <w:rFonts w:ascii="Times New Roman" w:hAnsi="Times New Roman" w:cs="Times New Roman"/>
                 <w:noProof/>
                 <w:webHidden/>
-                <w:sz w:val="26"/>
-                <w:szCs w:val="26"/>
               </w:rPr>
               <w:fldChar w:fldCharType="separate"/>
             </w:r>
             <w:r>
               <w:rPr>
-                <w:rFonts w:ascii="Times New Roman" w:hAnsi="Times New Roman" w:cs="Times New Roman"/>
                 <w:noProof/>
                 <w:webHidden/>
-                <w:sz w:val="26"/>
-                <w:szCs w:val="26"/>
               </w:rPr>
               <w:t>3</w:t>
             </w:r>
             <w:r>
               <w:rPr>
-                <w:rFonts w:ascii="Times New Roman" w:hAnsi="Times New Roman" w:cs="Times New Roman"/>
                 <w:noProof/>
                 <w:webHidden/>
-                <w:sz w:val="26"/>
-                <w:szCs w:val="26"/>
               </w:rPr>
               <w:fldChar w:fldCharType="end"/>
             </w:r>
@@ -892,39 +838,36 @@
               <w:tab w:val="right" w:leader="dot" w:pos="9770"/>
             </w:tabs>
             <w:rPr>
-              <w:rFonts w:ascii="Times New Roman" w:eastAsiaTheme="minorEastAsia" w:hAnsi="Times New Roman" w:cs="Times New Roman"/>
+              <w:rFonts w:asciiTheme="minorHAnsi" w:eastAsiaTheme="minorEastAsia" w:hAnsiTheme="minorHAnsi" w:cstheme="minorBidi"/>
               <w:b w:val="0"/>
               <w:bCs w:val="0"/>
               <w:noProof/>
               <w:kern w:val="2"/>
-              <w:sz w:val="26"/>
-              <w:szCs w:val="26"/>
+              <w:sz w:val="24"/>
+              <w:szCs w:val="24"/>
               <w:lang w:val="es-ES" w:eastAsia="es-ES"/>
               <w14:ligatures w14:val="standardContextual"/>
             </w:rPr>
           </w:pPr>
-          <w:hyperlink w:anchor="_Toc187596306" w:history="1">
+          <w:hyperlink w:anchor="_Toc187608870" w:history="1">
             <w:r>
               <w:rPr>
                 <w:rStyle w:val="Hipervnculo"/>
-                <w:rFonts w:ascii="Times New Roman" w:hAnsi="Times New Roman" w:cs="Times New Roman"/>
                 <w:noProof/>
                 <w:w w:val="89"/>
-                <w:sz w:val="26"/>
-                <w:szCs w:val="26"/>
                 <w:lang w:val="es-ES"/>
               </w:rPr>
               <w:t>3.</w:t>
             </w:r>
             <w:r>
               <w:rPr>
-                <w:rFonts w:ascii="Times New Roman" w:eastAsiaTheme="minorEastAsia" w:hAnsi="Times New Roman" w:cs="Times New Roman"/>
+                <w:rFonts w:asciiTheme="minorHAnsi" w:eastAsiaTheme="minorEastAsia" w:hAnsiTheme="minorHAnsi" w:cstheme="minorBidi"/>
                 <w:b w:val="0"/>
                 <w:bCs w:val="0"/>
                 <w:noProof/>
                 <w:kern w:val="2"/>
-                <w:sz w:val="26"/>
-                <w:szCs w:val="26"/>
+                <w:sz w:val="24"/>
+                <w:szCs w:val="24"/>
                 <w:lang w:val="es-ES" w:eastAsia="es-ES"/>
                 <w14:ligatures w14:val="standardContextual"/>
               </w:rPr>
@@ -933,79 +876,55 @@
             <w:r>
               <w:rPr>
                 <w:rStyle w:val="Hipervnculo"/>
-                <w:rFonts w:ascii="Times New Roman" w:hAnsi="Times New Roman" w:cs="Times New Roman"/>
                 <w:noProof/>
-                <w:sz w:val="26"/>
-                <w:szCs w:val="26"/>
               </w:rPr>
               <w:t>Final Formulation</w:t>
             </w:r>
             <w:r>
               <w:rPr>
-                <w:rFonts w:ascii="Times New Roman" w:hAnsi="Times New Roman" w:cs="Times New Roman"/>
                 <w:noProof/>
                 <w:webHidden/>
-                <w:sz w:val="26"/>
-                <w:szCs w:val="26"/>
               </w:rPr>
               <w:tab/>
             </w:r>
             <w:r>
               <w:rPr>
-                <w:rFonts w:ascii="Times New Roman" w:hAnsi="Times New Roman" w:cs="Times New Roman"/>
                 <w:noProof/>
                 <w:webHidden/>
-                <w:sz w:val="26"/>
-                <w:szCs w:val="26"/>
               </w:rPr>
               <w:fldChar w:fldCharType="begin"/>
             </w:r>
             <w:r>
               <w:rPr>
-                <w:rFonts w:ascii="Times New Roman" w:hAnsi="Times New Roman" w:cs="Times New Roman"/>
                 <w:noProof/>
                 <w:webHidden/>
-                <w:sz w:val="26"/>
-                <w:szCs w:val="26"/>
               </w:rPr>
-              <w:instrText xml:space="preserve"> PAGEREF _Toc187596306 \h </w:instrText>
+              <w:instrText xml:space="preserve"> PAGEREF _Toc187608870 \h </w:instrText>
             </w:r>
             <w:r>
               <w:rPr>
-                <w:rFonts w:ascii="Times New Roman" w:hAnsi="Times New Roman" w:cs="Times New Roman"/>
                 <w:noProof/>
                 <w:webHidden/>
-                <w:sz w:val="26"/>
-                <w:szCs w:val="26"/>
               </w:rPr>
             </w:r>
             <w:r>
               <w:rPr>
-                <w:rFonts w:ascii="Times New Roman" w:hAnsi="Times New Roman" w:cs="Times New Roman"/>
                 <w:noProof/>
                 <w:webHidden/>
-                <w:sz w:val="26"/>
-                <w:szCs w:val="26"/>
               </w:rPr>
               <w:fldChar w:fldCharType="separate"/>
             </w:r>
             <w:r>
               <w:rPr>
-                <w:rFonts w:ascii="Times New Roman" w:hAnsi="Times New Roman" w:cs="Times New Roman"/>
                 <w:noProof/>
                 <w:webHidden/>
-                <w:sz w:val="26"/>
-                <w:szCs w:val="26"/>
               </w:rPr>
               <w:t>4</w:t>
             </w:r>
             <w:r>
               <w:rPr>
-                <w:rFonts w:ascii="Times New Roman" w:hAnsi="Times New Roman" w:cs="Times New Roman"/>
                 <w:noProof/>
                 <w:webHidden/>
-                <w:sz w:val="26"/>
-                <w:szCs w:val="26"/>
               </w:rPr>
               <w:fldChar w:fldCharType="end"/>
             </w:r>
@@ -1018,22 +937,20 @@
               <w:tab w:val="right" w:leader="dot" w:pos="9770"/>
             </w:tabs>
             <w:rPr>
-              <w:rFonts w:eastAsiaTheme="minorEastAsia"/>
+              <w:rFonts w:asciiTheme="minorHAnsi" w:eastAsiaTheme="minorEastAsia" w:hAnsiTheme="minorHAnsi" w:cstheme="minorBidi"/>
               <w:noProof/>
               <w:kern w:val="2"/>
-              <w:sz w:val="26"/>
-              <w:szCs w:val="26"/>
+              <w:sz w:val="24"/>
+              <w:szCs w:val="24"/>
               <w:lang w:val="es-ES" w:eastAsia="es-ES"/>
               <w14:ligatures w14:val="standardContextual"/>
             </w:rPr>
           </w:pPr>
-          <w:hyperlink w:anchor="_Toc187596307" w:history="1">
+          <w:hyperlink w:anchor="_Toc187608871" w:history="1">
             <w:r>
               <w:rPr>
                 <w:rStyle w:val="Hipervnculo"/>
                 <w:noProof/>
-                <w:sz w:val="26"/>
-                <w:szCs w:val="26"/>
               </w:rPr>
               <w:t>3.1 Sets</w:t>
             </w:r>
@@ -1041,8 +958,6 @@
               <w:rPr>
                 <w:noProof/>
                 <w:webHidden/>
-                <w:sz w:val="26"/>
-                <w:szCs w:val="26"/>
               </w:rPr>
               <w:tab/>
             </w:r>
@@ -1050,8 +965,6 @@
               <w:rPr>
                 <w:noProof/>
                 <w:webHidden/>
-                <w:sz w:val="26"/>
-                <w:szCs w:val="26"/>
               </w:rPr>
               <w:fldChar w:fldCharType="begin"/>
             </w:r>
@@ -1059,25 +972,19 @@
               <w:rPr>
                 <w:noProof/>
                 <w:webHidden/>
-                <w:sz w:val="26"/>
-                <w:szCs w:val="26"/>
               </w:rPr>
-              <w:instrText xml:space="preserve"> PAGEREF _Toc187596307 \h </w:instrText>
+              <w:instrText xml:space="preserve"> PAGEREF _Toc187608871 \h </w:instrText>
             </w:r>
             <w:r>
               <w:rPr>
                 <w:noProof/>
                 <w:webHidden/>
-                <w:sz w:val="26"/>
-                <w:szCs w:val="26"/>
               </w:rPr>
             </w:r>
             <w:r>
               <w:rPr>
                 <w:noProof/>
                 <w:webHidden/>
-                <w:sz w:val="26"/>
-                <w:szCs w:val="26"/>
               </w:rPr>
               <w:fldChar w:fldCharType="separate"/>
             </w:r>
@@ -1085,8 +992,6 @@
               <w:rPr>
                 <w:noProof/>
                 <w:webHidden/>
-                <w:sz w:val="26"/>
-                <w:szCs w:val="26"/>
               </w:rPr>
               <w:t>4</w:t>
             </w:r>
@@ -1094,8 +999,6 @@
               <w:rPr>
                 <w:noProof/>
                 <w:webHidden/>
-                <w:sz w:val="26"/>
-                <w:szCs w:val="26"/>
               </w:rPr>
               <w:fldChar w:fldCharType="end"/>
             </w:r>
@@ -1108,22 +1011,20 @@
               <w:tab w:val="right" w:leader="dot" w:pos="9770"/>
             </w:tabs>
             <w:rPr>
-              <w:rFonts w:eastAsiaTheme="minorEastAsia"/>
+              <w:rFonts w:asciiTheme="minorHAnsi" w:eastAsiaTheme="minorEastAsia" w:hAnsiTheme="minorHAnsi" w:cstheme="minorBidi"/>
               <w:noProof/>
               <w:kern w:val="2"/>
-              <w:sz w:val="26"/>
-              <w:szCs w:val="26"/>
+              <w:sz w:val="24"/>
+              <w:szCs w:val="24"/>
               <w:lang w:val="es-ES" w:eastAsia="es-ES"/>
               <w14:ligatures w14:val="standardContextual"/>
             </w:rPr>
           </w:pPr>
-          <w:hyperlink w:anchor="_Toc187596308" w:history="1">
+          <w:hyperlink w:anchor="_Toc187608872" w:history="1">
             <w:r>
               <w:rPr>
                 <w:rStyle w:val="Hipervnculo"/>
                 <w:noProof/>
-                <w:sz w:val="26"/>
-                <w:szCs w:val="26"/>
               </w:rPr>
               <w:t>3.2 Parameters</w:t>
             </w:r>
@@ -1131,8 +1032,6 @@
               <w:rPr>
                 <w:noProof/>
                 <w:webHidden/>
-                <w:sz w:val="26"/>
-                <w:szCs w:val="26"/>
               </w:rPr>
               <w:tab/>
             </w:r>
@@ -1140,8 +1039,6 @@
               <w:rPr>
                 <w:noProof/>
                 <w:webHidden/>
-                <w:sz w:val="26"/>
-                <w:szCs w:val="26"/>
               </w:rPr>
               <w:fldChar w:fldCharType="begin"/>
             </w:r>
@@ -1149,25 +1046,19 @@
               <w:rPr>
                 <w:noProof/>
                 <w:webHidden/>
-                <w:sz w:val="26"/>
-                <w:szCs w:val="26"/>
               </w:rPr>
-              <w:instrText xml:space="preserve"> PAGEREF _Toc187596308 \h </w:instrText>
+              <w:instrText xml:space="preserve"> PAGEREF _Toc187608872 \h </w:instrText>
             </w:r>
             <w:r>
               <w:rPr>
                 <w:noProof/>
                 <w:webHidden/>
-                <w:sz w:val="26"/>
-                <w:szCs w:val="26"/>
               </w:rPr>
             </w:r>
             <w:r>
               <w:rPr>
                 <w:noProof/>
                 <w:webHidden/>
-                <w:sz w:val="26"/>
-                <w:szCs w:val="26"/>
               </w:rPr>
               <w:fldChar w:fldCharType="separate"/>
             </w:r>
@@ -1175,8 +1066,6 @@
               <w:rPr>
                 <w:noProof/>
                 <w:webHidden/>
-                <w:sz w:val="26"/>
-                <w:szCs w:val="26"/>
               </w:rPr>
               <w:t>4</w:t>
             </w:r>
@@ -1184,8 +1073,6 @@
               <w:rPr>
                 <w:noProof/>
                 <w:webHidden/>
-                <w:sz w:val="26"/>
-                <w:szCs w:val="26"/>
               </w:rPr>
               <w:fldChar w:fldCharType="end"/>
             </w:r>
@@ -1198,22 +1085,20 @@
               <w:tab w:val="right" w:leader="dot" w:pos="9770"/>
             </w:tabs>
             <w:rPr>
-              <w:rFonts w:eastAsiaTheme="minorEastAsia"/>
+              <w:rFonts w:asciiTheme="minorHAnsi" w:eastAsiaTheme="minorEastAsia" w:hAnsiTheme="minorHAnsi" w:cstheme="minorBidi"/>
               <w:noProof/>
               <w:kern w:val="2"/>
-              <w:sz w:val="26"/>
-              <w:szCs w:val="26"/>
+              <w:sz w:val="24"/>
+              <w:szCs w:val="24"/>
               <w:lang w:val="es-ES" w:eastAsia="es-ES"/>
               <w14:ligatures w14:val="standardContextual"/>
             </w:rPr>
           </w:pPr>
-          <w:hyperlink w:anchor="_Toc187596309" w:history="1">
+          <w:hyperlink w:anchor="_Toc187608873" w:history="1">
             <w:r>
               <w:rPr>
                 <w:rStyle w:val="Hipervnculo"/>
                 <w:noProof/>
-                <w:sz w:val="26"/>
-                <w:szCs w:val="26"/>
               </w:rPr>
               <w:t>3.3 Variables</w:t>
             </w:r>
@@ -1221,8 +1106,6 @@
               <w:rPr>
                 <w:noProof/>
                 <w:webHidden/>
-                <w:sz w:val="26"/>
-                <w:szCs w:val="26"/>
               </w:rPr>
               <w:tab/>
             </w:r>
@@ -1230,8 +1113,6 @@
               <w:rPr>
                 <w:noProof/>
                 <w:webHidden/>
-                <w:sz w:val="26"/>
-                <w:szCs w:val="26"/>
               </w:rPr>
               <w:fldChar w:fldCharType="begin"/>
             </w:r>
@@ -1239,25 +1120,19 @@
               <w:rPr>
                 <w:noProof/>
                 <w:webHidden/>
-                <w:sz w:val="26"/>
-                <w:szCs w:val="26"/>
               </w:rPr>
-              <w:instrText xml:space="preserve"> PAGEREF _Toc187596309 \h </w:instrText>
+              <w:instrText xml:space="preserve"> PAGEREF _Toc187608873 \h </w:instrText>
             </w:r>
             <w:r>
               <w:rPr>
                 <w:noProof/>
                 <w:webHidden/>
-                <w:sz w:val="26"/>
-                <w:szCs w:val="26"/>
               </w:rPr>
             </w:r>
             <w:r>
               <w:rPr>
                 <w:noProof/>
                 <w:webHidden/>
-                <w:sz w:val="26"/>
-                <w:szCs w:val="26"/>
               </w:rPr>
               <w:fldChar w:fldCharType="separate"/>
             </w:r>
@@ -1265,8 +1140,6 @@
               <w:rPr>
                 <w:noProof/>
                 <w:webHidden/>
-                <w:sz w:val="26"/>
-                <w:szCs w:val="26"/>
               </w:rPr>
               <w:t>5</w:t>
             </w:r>
@@ -1274,8 +1147,6 @@
               <w:rPr>
                 <w:noProof/>
                 <w:webHidden/>
-                <w:sz w:val="26"/>
-                <w:szCs w:val="26"/>
               </w:rPr>
               <w:fldChar w:fldCharType="end"/>
             </w:r>
@@ -1288,22 +1159,20 @@
               <w:tab w:val="right" w:leader="dot" w:pos="9770"/>
             </w:tabs>
             <w:rPr>
-              <w:rFonts w:eastAsiaTheme="minorEastAsia"/>
+              <w:rFonts w:asciiTheme="minorHAnsi" w:eastAsiaTheme="minorEastAsia" w:hAnsiTheme="minorHAnsi" w:cstheme="minorBidi"/>
               <w:noProof/>
               <w:kern w:val="2"/>
-              <w:sz w:val="26"/>
-              <w:szCs w:val="26"/>
+              <w:sz w:val="24"/>
+              <w:szCs w:val="24"/>
               <w:lang w:val="es-ES" w:eastAsia="es-ES"/>
               <w14:ligatures w14:val="standardContextual"/>
             </w:rPr>
           </w:pPr>
-          <w:hyperlink w:anchor="_Toc187596310" w:history="1">
+          <w:hyperlink w:anchor="_Toc187608874" w:history="1">
             <w:r>
               <w:rPr>
                 <w:rStyle w:val="Hipervnculo"/>
                 <w:noProof/>
-                <w:sz w:val="26"/>
-                <w:szCs w:val="26"/>
               </w:rPr>
               <w:t>3.4 Objective Function</w:t>
             </w:r>
@@ -1311,8 +1180,6 @@
               <w:rPr>
                 <w:noProof/>
                 <w:webHidden/>
-                <w:sz w:val="26"/>
-                <w:szCs w:val="26"/>
               </w:rPr>
               <w:tab/>
             </w:r>
@@ -1320,8 +1187,6 @@
               <w:rPr>
                 <w:noProof/>
                 <w:webHidden/>
-                <w:sz w:val="26"/>
-                <w:szCs w:val="26"/>
               </w:rPr>
               <w:fldChar w:fldCharType="begin"/>
             </w:r>
@@ -1329,25 +1194,19 @@
               <w:rPr>
                 <w:noProof/>
                 <w:webHidden/>
-                <w:sz w:val="26"/>
-                <w:szCs w:val="26"/>
               </w:rPr>
-              <w:instrText xml:space="preserve"> PAGEREF _Toc187596310 \h </w:instrText>
+              <w:instrText xml:space="preserve"> PAGEREF _Toc187608874 \h </w:instrText>
             </w:r>
             <w:r>
               <w:rPr>
                 <w:noProof/>
                 <w:webHidden/>
-                <w:sz w:val="26"/>
-                <w:szCs w:val="26"/>
               </w:rPr>
             </w:r>
             <w:r>
               <w:rPr>
                 <w:noProof/>
                 <w:webHidden/>
-                <w:sz w:val="26"/>
-                <w:szCs w:val="26"/>
               </w:rPr>
               <w:fldChar w:fldCharType="separate"/>
             </w:r>
@@ -1355,8 +1214,6 @@
               <w:rPr>
                 <w:noProof/>
                 <w:webHidden/>
-                <w:sz w:val="26"/>
-                <w:szCs w:val="26"/>
               </w:rPr>
               <w:t>5</w:t>
             </w:r>
@@ -1364,8 +1221,6 @@
               <w:rPr>
                 <w:noProof/>
                 <w:webHidden/>
-                <w:sz w:val="26"/>
-                <w:szCs w:val="26"/>
               </w:rPr>
               <w:fldChar w:fldCharType="end"/>
             </w:r>
@@ -1378,22 +1233,20 @@
               <w:tab w:val="right" w:leader="dot" w:pos="9770"/>
             </w:tabs>
             <w:rPr>
-              <w:rFonts w:eastAsiaTheme="minorEastAsia"/>
+              <w:rFonts w:asciiTheme="minorHAnsi" w:eastAsiaTheme="minorEastAsia" w:hAnsiTheme="minorHAnsi" w:cstheme="minorBidi"/>
               <w:noProof/>
               <w:kern w:val="2"/>
-              <w:sz w:val="26"/>
-              <w:szCs w:val="26"/>
+              <w:sz w:val="24"/>
+              <w:szCs w:val="24"/>
               <w:lang w:val="es-ES" w:eastAsia="es-ES"/>
               <w14:ligatures w14:val="standardContextual"/>
             </w:rPr>
           </w:pPr>
-          <w:hyperlink w:anchor="_Toc187596311" w:history="1">
+          <w:hyperlink w:anchor="_Toc187608875" w:history="1">
             <w:r>
               <w:rPr>
                 <w:rStyle w:val="Hipervnculo"/>
                 <w:noProof/>
-                <w:sz w:val="26"/>
-                <w:szCs w:val="26"/>
               </w:rPr>
               <w:t>3.5 Constraints</w:t>
             </w:r>
@@ -1401,8 +1254,6 @@
               <w:rPr>
                 <w:noProof/>
                 <w:webHidden/>
-                <w:sz w:val="26"/>
-                <w:szCs w:val="26"/>
               </w:rPr>
               <w:tab/>
             </w:r>
@@ -1410,8 +1261,6 @@
               <w:rPr>
                 <w:noProof/>
                 <w:webHidden/>
-                <w:sz w:val="26"/>
-                <w:szCs w:val="26"/>
               </w:rPr>
               <w:fldChar w:fldCharType="begin"/>
             </w:r>
@@ -1419,25 +1268,19 @@
               <w:rPr>
                 <w:noProof/>
                 <w:webHidden/>
-                <w:sz w:val="26"/>
-                <w:szCs w:val="26"/>
               </w:rPr>
-              <w:instrText xml:space="preserve"> PAGEREF _Toc187596311 \h </w:instrText>
+              <w:instrText xml:space="preserve"> PAGEREF _Toc187608875 \h </w:instrText>
             </w:r>
             <w:r>
               <w:rPr>
                 <w:noProof/>
                 <w:webHidden/>
-                <w:sz w:val="26"/>
-                <w:szCs w:val="26"/>
               </w:rPr>
             </w:r>
             <w:r>
               <w:rPr>
                 <w:noProof/>
                 <w:webHidden/>
-                <w:sz w:val="26"/>
-                <w:szCs w:val="26"/>
               </w:rPr>
               <w:fldChar w:fldCharType="separate"/>
             </w:r>
@@ -1445,8 +1288,6 @@
               <w:rPr>
                 <w:noProof/>
                 <w:webHidden/>
-                <w:sz w:val="26"/>
-                <w:szCs w:val="26"/>
               </w:rPr>
               <w:t>6</w:t>
             </w:r>
@@ -1454,8 +1295,6 @@
               <w:rPr>
                 <w:noProof/>
                 <w:webHidden/>
-                <w:sz w:val="26"/>
-                <w:szCs w:val="26"/>
               </w:rPr>
               <w:fldChar w:fldCharType="end"/>
             </w:r>
@@ -1468,39 +1307,36 @@
               <w:tab w:val="right" w:leader="dot" w:pos="9770"/>
             </w:tabs>
             <w:rPr>
-              <w:rFonts w:ascii="Times New Roman" w:eastAsiaTheme="minorEastAsia" w:hAnsi="Times New Roman" w:cs="Times New Roman"/>
+              <w:rFonts w:asciiTheme="minorHAnsi" w:eastAsiaTheme="minorEastAsia" w:hAnsiTheme="minorHAnsi" w:cstheme="minorBidi"/>
               <w:b w:val="0"/>
               <w:bCs w:val="0"/>
               <w:noProof/>
               <w:kern w:val="2"/>
-              <w:sz w:val="26"/>
-              <w:szCs w:val="26"/>
+              <w:sz w:val="24"/>
+              <w:szCs w:val="24"/>
               <w:lang w:val="es-ES" w:eastAsia="es-ES"/>
               <w14:ligatures w14:val="standardContextual"/>
             </w:rPr>
           </w:pPr>
-          <w:hyperlink w:anchor="_Toc187596312" w:history="1">
+          <w:hyperlink w:anchor="_Toc187608876" w:history="1">
             <w:r>
               <w:rPr>
                 <w:rStyle w:val="Hipervnculo"/>
-                <w:rFonts w:ascii="Times New Roman" w:hAnsi="Times New Roman" w:cs="Times New Roman"/>
                 <w:noProof/>
                 <w:w w:val="89"/>
-                <w:sz w:val="26"/>
-                <w:szCs w:val="26"/>
                 <w:lang w:val="es-ES"/>
               </w:rPr>
               <w:t>4.</w:t>
             </w:r>
             <w:r>
               <w:rPr>
-                <w:rFonts w:ascii="Times New Roman" w:eastAsiaTheme="minorEastAsia" w:hAnsi="Times New Roman" w:cs="Times New Roman"/>
+                <w:rFonts w:asciiTheme="minorHAnsi" w:eastAsiaTheme="minorEastAsia" w:hAnsiTheme="minorHAnsi" w:cstheme="minorBidi"/>
                 <w:b w:val="0"/>
                 <w:bCs w:val="0"/>
                 <w:noProof/>
                 <w:kern w:val="2"/>
-                <w:sz w:val="26"/>
-                <w:szCs w:val="26"/>
+                <w:sz w:val="24"/>
+                <w:szCs w:val="24"/>
                 <w:lang w:val="es-ES" w:eastAsia="es-ES"/>
                 <w14:ligatures w14:val="standardContextual"/>
               </w:rPr>
@@ -1509,79 +1345,55 @@
             <w:r>
               <w:rPr>
                 <w:rStyle w:val="Hipervnculo"/>
-                <w:rFonts w:ascii="Times New Roman" w:hAnsi="Times New Roman" w:cs="Times New Roman"/>
                 <w:noProof/>
-                <w:sz w:val="26"/>
-                <w:szCs w:val="26"/>
               </w:rPr>
               <w:t>Methodology</w:t>
             </w:r>
             <w:r>
               <w:rPr>
-                <w:rFonts w:ascii="Times New Roman" w:hAnsi="Times New Roman" w:cs="Times New Roman"/>
                 <w:noProof/>
                 <w:webHidden/>
-                <w:sz w:val="26"/>
-                <w:szCs w:val="26"/>
               </w:rPr>
               <w:tab/>
             </w:r>
             <w:r>
               <w:rPr>
-                <w:rFonts w:ascii="Times New Roman" w:hAnsi="Times New Roman" w:cs="Times New Roman"/>
                 <w:noProof/>
                 <w:webHidden/>
-                <w:sz w:val="26"/>
-                <w:szCs w:val="26"/>
               </w:rPr>
               <w:fldChar w:fldCharType="begin"/>
             </w:r>
             <w:r>
               <w:rPr>
-                <w:rFonts w:ascii="Times New Roman" w:hAnsi="Times New Roman" w:cs="Times New Roman"/>
                 <w:noProof/>
                 <w:webHidden/>
-                <w:sz w:val="26"/>
-                <w:szCs w:val="26"/>
               </w:rPr>
-              <w:instrText xml:space="preserve"> PAGEREF _Toc187596312 \h </w:instrText>
+              <w:instrText xml:space="preserve"> PAGEREF _Toc187608876 \h </w:instrText>
             </w:r>
             <w:r>
               <w:rPr>
-                <w:rFonts w:ascii="Times New Roman" w:hAnsi="Times New Roman" w:cs="Times New Roman"/>
                 <w:noProof/>
                 <w:webHidden/>
-                <w:sz w:val="26"/>
-                <w:szCs w:val="26"/>
               </w:rPr>
             </w:r>
             <w:r>
               <w:rPr>
-                <w:rFonts w:ascii="Times New Roman" w:hAnsi="Times New Roman" w:cs="Times New Roman"/>
                 <w:noProof/>
                 <w:webHidden/>
-                <w:sz w:val="26"/>
-                <w:szCs w:val="26"/>
               </w:rPr>
               <w:fldChar w:fldCharType="separate"/>
             </w:r>
             <w:r>
               <w:rPr>
-                <w:rFonts w:ascii="Times New Roman" w:hAnsi="Times New Roman" w:cs="Times New Roman"/>
                 <w:noProof/>
                 <w:webHidden/>
-                <w:sz w:val="26"/>
-                <w:szCs w:val="26"/>
               </w:rPr>
               <w:t>9</w:t>
             </w:r>
             <w:r>
               <w:rPr>
-                <w:rFonts w:ascii="Times New Roman" w:hAnsi="Times New Roman" w:cs="Times New Roman"/>
                 <w:noProof/>
                 <w:webHidden/>
-                <w:sz w:val="26"/>
-                <w:szCs w:val="26"/>
               </w:rPr>
               <w:fldChar w:fldCharType="end"/>
             </w:r>
@@ -1594,23 +1406,21 @@
               <w:tab w:val="right" w:leader="dot" w:pos="9770"/>
             </w:tabs>
             <w:rPr>
-              <w:rFonts w:eastAsiaTheme="minorEastAsia"/>
+              <w:rFonts w:asciiTheme="minorHAnsi" w:eastAsiaTheme="minorEastAsia" w:hAnsiTheme="minorHAnsi" w:cstheme="minorBidi"/>
               <w:noProof/>
               <w:kern w:val="2"/>
-              <w:sz w:val="26"/>
-              <w:szCs w:val="26"/>
+              <w:sz w:val="24"/>
+              <w:szCs w:val="24"/>
               <w:lang w:val="es-ES" w:eastAsia="es-ES"/>
               <w14:ligatures w14:val="standardContextual"/>
             </w:rPr>
           </w:pPr>
-          <w:hyperlink w:anchor="_Toc187596313" w:history="1">
+          <w:hyperlink w:anchor="_Toc187608877" w:history="1">
             <w:r>
               <w:rPr>
                 <w:rStyle w:val="Hipervnculo"/>
                 <w:noProof/>
                 <w:w w:val="95"/>
-                <w:sz w:val="26"/>
-                <w:szCs w:val="26"/>
               </w:rPr>
               <w:t>4.2 First Phase – Functional solution</w:t>
             </w:r>
@@ -1618,8 +1428,6 @@
               <w:rPr>
                 <w:noProof/>
                 <w:webHidden/>
-                <w:sz w:val="26"/>
-                <w:szCs w:val="26"/>
               </w:rPr>
               <w:tab/>
             </w:r>
@@ -1627,8 +1435,6 @@
               <w:rPr>
                 <w:noProof/>
                 <w:webHidden/>
-                <w:sz w:val="26"/>
-                <w:szCs w:val="26"/>
               </w:rPr>
               <w:fldChar w:fldCharType="begin"/>
             </w:r>
@@ -1636,25 +1442,19 @@
               <w:rPr>
                 <w:noProof/>
                 <w:webHidden/>
-                <w:sz w:val="26"/>
-                <w:szCs w:val="26"/>
               </w:rPr>
-              <w:instrText xml:space="preserve"> PAGEREF _Toc187596313 \h </w:instrText>
+              <w:instrText xml:space="preserve"> PAGEREF _Toc187608877 \h </w:instrText>
             </w:r>
             <w:r>
               <w:rPr>
                 <w:noProof/>
                 <w:webHidden/>
-                <w:sz w:val="26"/>
-                <w:szCs w:val="26"/>
               </w:rPr>
             </w:r>
             <w:r>
               <w:rPr>
                 <w:noProof/>
                 <w:webHidden/>
-                <w:sz w:val="26"/>
-                <w:szCs w:val="26"/>
               </w:rPr>
               <w:fldChar w:fldCharType="separate"/>
             </w:r>
@@ -1662,8 +1462,6 @@
               <w:rPr>
                 <w:noProof/>
                 <w:webHidden/>
-                <w:sz w:val="26"/>
-                <w:szCs w:val="26"/>
               </w:rPr>
               <w:t>10</w:t>
             </w:r>
@@ -1671,8 +1469,6 @@
               <w:rPr>
                 <w:noProof/>
                 <w:webHidden/>
-                <w:sz w:val="26"/>
-                <w:szCs w:val="26"/>
               </w:rPr>
               <w:fldChar w:fldCharType="end"/>
             </w:r>
@@ -1685,23 +1481,21 @@
               <w:tab w:val="right" w:leader="dot" w:pos="9770"/>
             </w:tabs>
             <w:rPr>
-              <w:rFonts w:eastAsiaTheme="minorEastAsia"/>
+              <w:rFonts w:asciiTheme="minorHAnsi" w:eastAsiaTheme="minorEastAsia" w:hAnsiTheme="minorHAnsi" w:cstheme="minorBidi"/>
               <w:noProof/>
               <w:kern w:val="2"/>
-              <w:sz w:val="26"/>
-              <w:szCs w:val="26"/>
+              <w:sz w:val="24"/>
+              <w:szCs w:val="24"/>
               <w:lang w:val="es-ES" w:eastAsia="es-ES"/>
               <w14:ligatures w14:val="standardContextual"/>
             </w:rPr>
           </w:pPr>
-          <w:hyperlink w:anchor="_Toc187596314" w:history="1">
+          <w:hyperlink w:anchor="_Toc187608878" w:history="1">
             <w:r>
               <w:rPr>
                 <w:rStyle w:val="Hipervnculo"/>
                 <w:noProof/>
                 <w:w w:val="95"/>
-                <w:sz w:val="26"/>
-                <w:szCs w:val="26"/>
               </w:rPr>
               <w:t>4.2 Second Phase – Realistic solution</w:t>
             </w:r>
@@ -1709,8 +1503,6 @@
               <w:rPr>
                 <w:noProof/>
                 <w:webHidden/>
-                <w:sz w:val="26"/>
-                <w:szCs w:val="26"/>
               </w:rPr>
               <w:tab/>
             </w:r>
@@ -1718,8 +1510,6 @@
               <w:rPr>
                 <w:noProof/>
                 <w:webHidden/>
-                <w:sz w:val="26"/>
-                <w:szCs w:val="26"/>
               </w:rPr>
               <w:fldChar w:fldCharType="begin"/>
             </w:r>
@@ -1727,25 +1517,19 @@
               <w:rPr>
                 <w:noProof/>
                 <w:webHidden/>
-                <w:sz w:val="26"/>
-                <w:szCs w:val="26"/>
               </w:rPr>
-              <w:instrText xml:space="preserve"> PAGEREF _Toc187596314 \h </w:instrText>
+              <w:instrText xml:space="preserve"> PAGEREF _Toc187608878 \h </w:instrText>
             </w:r>
             <w:r>
               <w:rPr>
                 <w:noProof/>
                 <w:webHidden/>
-                <w:sz w:val="26"/>
-                <w:szCs w:val="26"/>
               </w:rPr>
             </w:r>
             <w:r>
               <w:rPr>
                 <w:noProof/>
                 <w:webHidden/>
-                <w:sz w:val="26"/>
-                <w:szCs w:val="26"/>
               </w:rPr>
               <w:fldChar w:fldCharType="separate"/>
             </w:r>
@@ -1753,8 +1537,6 @@
               <w:rPr>
                 <w:noProof/>
                 <w:webHidden/>
-                <w:sz w:val="26"/>
-                <w:szCs w:val="26"/>
               </w:rPr>
               <w:t>12</w:t>
             </w:r>
@@ -1762,8 +1544,6 @@
               <w:rPr>
                 <w:noProof/>
                 <w:webHidden/>
-                <w:sz w:val="26"/>
-                <w:szCs w:val="26"/>
               </w:rPr>
               <w:fldChar w:fldCharType="end"/>
             </w:r>
@@ -1776,39 +1556,36 @@
               <w:tab w:val="right" w:leader="dot" w:pos="9770"/>
             </w:tabs>
             <w:rPr>
-              <w:rFonts w:ascii="Times New Roman" w:eastAsiaTheme="minorEastAsia" w:hAnsi="Times New Roman" w:cs="Times New Roman"/>
+              <w:rFonts w:asciiTheme="minorHAnsi" w:eastAsiaTheme="minorEastAsia" w:hAnsiTheme="minorHAnsi" w:cstheme="minorBidi"/>
               <w:b w:val="0"/>
               <w:bCs w:val="0"/>
               <w:noProof/>
               <w:kern w:val="2"/>
-              <w:sz w:val="26"/>
-              <w:szCs w:val="26"/>
+              <w:sz w:val="24"/>
+              <w:szCs w:val="24"/>
               <w:lang w:val="es-ES" w:eastAsia="es-ES"/>
               <w14:ligatures w14:val="standardContextual"/>
             </w:rPr>
           </w:pPr>
-          <w:hyperlink w:anchor="_Toc187596315" w:history="1">
+          <w:hyperlink w:anchor="_Toc187608879" w:history="1">
             <w:r>
               <w:rPr>
                 <w:rStyle w:val="Hipervnculo"/>
-                <w:rFonts w:ascii="Times New Roman" w:hAnsi="Times New Roman" w:cs="Times New Roman"/>
                 <w:noProof/>
-                <w:w w:val="91"/>
-                <w:sz w:val="26"/>
-                <w:szCs w:val="26"/>
+                <w:w w:val="89"/>
                 <w:lang w:val="es-ES"/>
               </w:rPr>
-              <w:t>1.</w:t>
+              <w:t>5.</w:t>
             </w:r>
             <w:r>
               <w:rPr>
-                <w:rFonts w:ascii="Times New Roman" w:eastAsiaTheme="minorEastAsia" w:hAnsi="Times New Roman" w:cs="Times New Roman"/>
+                <w:rFonts w:asciiTheme="minorHAnsi" w:eastAsiaTheme="minorEastAsia" w:hAnsiTheme="minorHAnsi" w:cstheme="minorBidi"/>
                 <w:b w:val="0"/>
                 <w:bCs w:val="0"/>
                 <w:noProof/>
                 <w:kern w:val="2"/>
-                <w:sz w:val="26"/>
-                <w:szCs w:val="26"/>
+                <w:sz w:val="24"/>
+                <w:szCs w:val="24"/>
                 <w:lang w:val="es-ES" w:eastAsia="es-ES"/>
                 <w14:ligatures w14:val="standardContextual"/>
               </w:rPr>
@@ -1817,79 +1594,55 @@
             <w:r>
               <w:rPr>
                 <w:rStyle w:val="Hipervnculo"/>
-                <w:rFonts w:ascii="Times New Roman" w:hAnsi="Times New Roman" w:cs="Times New Roman"/>
                 <w:noProof/>
-                <w:sz w:val="26"/>
-                <w:szCs w:val="26"/>
               </w:rPr>
               <w:t>Bibliography</w:t>
             </w:r>
             <w:r>
               <w:rPr>
-                <w:rFonts w:ascii="Times New Roman" w:hAnsi="Times New Roman" w:cs="Times New Roman"/>
                 <w:noProof/>
                 <w:webHidden/>
-                <w:sz w:val="26"/>
-                <w:szCs w:val="26"/>
               </w:rPr>
               <w:tab/>
             </w:r>
             <w:r>
               <w:rPr>
-                <w:rFonts w:ascii="Times New Roman" w:hAnsi="Times New Roman" w:cs="Times New Roman"/>
                 <w:noProof/>
                 <w:webHidden/>
-                <w:sz w:val="26"/>
-                <w:szCs w:val="26"/>
               </w:rPr>
               <w:fldChar w:fldCharType="begin"/>
             </w:r>
             <w:r>
               <w:rPr>
-                <w:rFonts w:ascii="Times New Roman" w:hAnsi="Times New Roman" w:cs="Times New Roman"/>
                 <w:noProof/>
                 <w:webHidden/>
-                <w:sz w:val="26"/>
-                <w:szCs w:val="26"/>
               </w:rPr>
-              <w:instrText xml:space="preserve"> PAGEREF _Toc187596315 \h </w:instrText>
+              <w:instrText xml:space="preserve"> PAGEREF _Toc187608879 \h </w:instrText>
             </w:r>
             <w:r>
               <w:rPr>
-                <w:rFonts w:ascii="Times New Roman" w:hAnsi="Times New Roman" w:cs="Times New Roman"/>
                 <w:noProof/>
                 <w:webHidden/>
-                <w:sz w:val="26"/>
-                <w:szCs w:val="26"/>
               </w:rPr>
             </w:r>
             <w:r>
               <w:rPr>
-                <w:rFonts w:ascii="Times New Roman" w:hAnsi="Times New Roman" w:cs="Times New Roman"/>
                 <w:noProof/>
                 <w:webHidden/>
-                <w:sz w:val="26"/>
-                <w:szCs w:val="26"/>
               </w:rPr>
               <w:fldChar w:fldCharType="separate"/>
             </w:r>
             <w:r>
               <w:rPr>
-                <w:rFonts w:ascii="Times New Roman" w:hAnsi="Times New Roman" w:cs="Times New Roman"/>
                 <w:noProof/>
                 <w:webHidden/>
-                <w:sz w:val="26"/>
-                <w:szCs w:val="26"/>
               </w:rPr>
-              <w:t>16</w:t>
+              <w:t>15</w:t>
             </w:r>
             <w:r>
               <w:rPr>
-                <w:rFonts w:ascii="Times New Roman" w:hAnsi="Times New Roman" w:cs="Times New Roman"/>
                 <w:noProof/>
                 <w:webHidden/>
-                <w:sz w:val="26"/>
-                <w:szCs w:val="26"/>
               </w:rPr>
               <w:fldChar w:fldCharType="end"/>
             </w:r>
@@ -1937,7 +1690,7 @@
           <w:bCs/>
         </w:rPr>
       </w:pPr>
-      <w:bookmarkStart w:id="0" w:name="_Toc187596304"/>
+      <w:bookmarkStart w:id="0" w:name="_Toc187608868"/>
       <w:r>
         <w:rPr>
           <w:b/>
@@ -2132,7 +1885,7 @@
           <w:bCs/>
         </w:rPr>
       </w:pPr>
-      <w:bookmarkStart w:id="1" w:name="_Toc187596305"/>
+      <w:bookmarkStart w:id="1" w:name="_Toc187608869"/>
       <w:r>
         <w:rPr>
           <w:b/>
@@ -2283,7 +2036,7 @@
           <w:bCs/>
         </w:rPr>
       </w:pPr>
-      <w:bookmarkStart w:id="2" w:name="_Toc187596306"/>
+      <w:bookmarkStart w:id="2" w:name="_Toc187608870"/>
       <w:r>
         <w:rPr>
           <w:b/>
@@ -2404,7 +2157,7 @@
         <w:pStyle w:val="Ttulo2"/>
         <w:jc w:val="left"/>
       </w:pPr>
-      <w:bookmarkStart w:id="3" w:name="_Toc187596307"/>
+      <w:bookmarkStart w:id="3" w:name="_Toc187608871"/>
       <w:r>
         <w:t>3.1 Sets</w:t>
       </w:r>
@@ -2649,7 +2402,51 @@
           <w:w w:val="95"/>
           <w:lang w:val="en-GB"/>
         </w:rPr>
-        <w:t>We introduced this set which is rows*columns to make sure each vehicle moved once upon the matrix</w:t>
+        <w:t xml:space="preserve">We introduced this set which is </w:t>
+      </w:r>
+      <w:r>
+        <w:rPr>
+          <w:w w:val="95"/>
+          <w:lang w:val="en-GB"/>
+        </w:rPr>
+        <w:t>2*</w:t>
+      </w:r>
+      <w:r>
+        <w:rPr>
+          <w:w w:val="95"/>
+          <w:lang w:val="en-GB"/>
+        </w:rPr>
+        <w:t>rows*columns to make sure each vehicle moved once upon the matrix</w:t>
+      </w:r>
+      <w:r>
+        <w:rPr>
+          <w:w w:val="95"/>
+          <w:lang w:val="en-GB"/>
+        </w:rPr>
+        <w:t xml:space="preserve">, </w:t>
+      </w:r>
+      <w:r>
+        <w:rPr>
+          <w:w w:val="95"/>
+          <w:lang w:val="en"/>
+        </w:rPr>
+        <w:t xml:space="preserve">taking into account the </w:t>
+      </w:r>
+      <w:proofErr w:type="gramStart"/>
+      <w:r>
+        <w:rPr>
+          <w:w w:val="95"/>
+          <w:lang w:val="en"/>
+        </w:rPr>
+        <w:t>round trip</w:t>
+      </w:r>
+      <w:proofErr w:type="gramEnd"/>
+      <w:r>
+        <w:rPr>
+          <w:w w:val="95"/>
+          <w:lang w:val="en"/>
+        </w:rPr>
+        <w:t xml:space="preserve"> path, the maximum being to travel through the entire matrix</w:t>
       </w:r>
       <w:r>
         <w:rPr>
@@ -2674,7 +2471,7 @@
         <w:pStyle w:val="Ttulo2"/>
         <w:jc w:val="left"/>
       </w:pPr>
-      <w:bookmarkStart w:id="4" w:name="_Toc187596308"/>
+      <w:bookmarkStart w:id="4" w:name="_Toc187608872"/>
       <w:r>
         <w:t>3.2 Parameters</w:t>
       </w:r>
@@ -3237,9 +3034,8 @@
         <w:pStyle w:val="Ttulo2"/>
         <w:jc w:val="left"/>
       </w:pPr>
-      <w:bookmarkStart w:id="5" w:name="_Toc187596309"/>
-      <w:r>
-        <w:lastRenderedPageBreak/>
+      <w:bookmarkStart w:id="5" w:name="_Toc187608873"/>
+      <w:r>
         <w:t>3.3 Variables</w:t>
       </w:r>
       <w:bookmarkEnd w:id="5"/>
@@ -4019,7 +3815,7 @@
         <w:pStyle w:val="Ttulo2"/>
         <w:jc w:val="left"/>
       </w:pPr>
-      <w:bookmarkStart w:id="6" w:name="_Toc187596310"/>
+      <w:bookmarkStart w:id="6" w:name="_Toc187608874"/>
       <w:r>
         <w:t>3.4 Objective Function</w:t>
       </w:r>
@@ -4405,38 +4201,14 @@
     <w:p/>
     <w:p/>
     <w:p/>
-    <w:p/>
     <w:p>
       <w:pPr>
         <w:pStyle w:val="Ttulo2"/>
         <w:jc w:val="left"/>
-        <w:rPr>
-          <w:b w:val="0"/>
-          <w:bCs w:val="0"/>
-          <w:sz w:val="24"/>
-          <w:szCs w:val="24"/>
-        </w:rPr>
-      </w:pPr>
-    </w:p>
-    <w:p>
-      <w:pPr>
-        <w:pStyle w:val="Ttulo2"/>
-        <w:jc w:val="left"/>
-        <w:rPr>
-          <w:b w:val="0"/>
-          <w:bCs w:val="0"/>
-          <w:sz w:val="24"/>
-          <w:szCs w:val="24"/>
-        </w:rPr>
-      </w:pPr>
-    </w:p>
-    <w:p>
-      <w:pPr>
-        <w:pStyle w:val="Ttulo2"/>
-        <w:jc w:val="left"/>
-      </w:pPr>
-      <w:bookmarkStart w:id="7" w:name="_Toc187596311"/>
-      <w:r>
+      </w:pPr>
+      <w:bookmarkStart w:id="7" w:name="_Toc187608875"/>
+      <w:r>
+        <w:lastRenderedPageBreak/>
         <w:t>3.5 Constraints</w:t>
       </w:r>
       <w:bookmarkEnd w:id="7"/>
@@ -5759,24 +5531,6 @@
     </w:p>
     <w:p>
       <w:pPr>
-        <w:ind w:left="3"/>
-        <w:rPr>
-          <w:sz w:val="24"/>
-          <w:szCs w:val="24"/>
-        </w:rPr>
-      </w:pPr>
-    </w:p>
-    <w:p>
-      <w:pPr>
-        <w:rPr>
-          <w:sz w:val="24"/>
-          <w:szCs w:val="24"/>
-        </w:rPr>
-      </w:pPr>
-    </w:p>
-    <w:p>
-      <w:pPr>
-        <w:ind w:left="3"/>
         <w:rPr>
           <w:sz w:val="24"/>
           <w:szCs w:val="24"/>
@@ -7144,14 +6898,6 @@
     </w:p>
     <w:p>
       <w:pPr>
-        <w:rPr>
-          <w:sz w:val="24"/>
-          <w:szCs w:val="24"/>
-        </w:rPr>
-      </w:pPr>
-    </w:p>
-    <w:p>
-      <w:pPr>
         <w:pStyle w:val="Prrafodelista"/>
         <w:numPr>
           <w:ilvl w:val="0"/>
@@ -7301,22 +7047,6 @@
           </m:r>
         </m:oMath>
       </m:oMathPara>
-    </w:p>
-    <w:p>
-      <w:pPr>
-        <w:rPr>
-          <w:sz w:val="24"/>
-          <w:szCs w:val="24"/>
-        </w:rPr>
-      </w:pPr>
-    </w:p>
-    <w:p>
-      <w:pPr>
-        <w:rPr>
-          <w:sz w:val="24"/>
-          <w:szCs w:val="24"/>
-        </w:rPr>
-      </w:pPr>
     </w:p>
     <w:p>
       <w:pPr>
@@ -7506,22 +7236,6 @@
           </m:r>
         </m:oMath>
       </m:oMathPara>
-    </w:p>
-    <w:p>
-      <w:pPr>
-        <w:rPr>
-          <w:sz w:val="24"/>
-          <w:szCs w:val="24"/>
-        </w:rPr>
-      </w:pPr>
-    </w:p>
-    <w:p>
-      <w:pPr>
-        <w:rPr>
-          <w:sz w:val="24"/>
-          <w:szCs w:val="24"/>
-        </w:rPr>
-      </w:pPr>
     </w:p>
     <w:p>
       <w:pPr>
@@ -7830,6 +7544,7 @@
           <w:sz w:val="24"/>
           <w:szCs w:val="24"/>
         </w:rPr>
+        <w:lastRenderedPageBreak/>
         <w:t>At each cell the garbage is collected only once</w:t>
       </w:r>
     </w:p>
@@ -8234,7 +7949,7 @@
           <w:bCs/>
         </w:rPr>
       </w:pPr>
-      <w:bookmarkStart w:id="8" w:name="_Toc187596312"/>
+      <w:bookmarkStart w:id="8" w:name="_Toc187608876"/>
       <w:r>
         <w:rPr>
           <w:b/>
@@ -8535,7 +8250,7 @@
         <w:lastRenderedPageBreak/>
         <w:t xml:space="preserve"> </w:t>
       </w:r>
-      <w:bookmarkStart w:id="9" w:name="_Toc187596313"/>
+      <w:bookmarkStart w:id="9" w:name="_Toc187608877"/>
       <w:r>
         <w:rPr>
           <w:w w:val="95"/>
@@ -8743,7 +8458,7 @@
           <w:szCs w:val="24"/>
         </w:rPr>
         <w:drawing>
-          <wp:anchor distT="0" distB="0" distL="114300" distR="114300" simplePos="0" relativeHeight="251639808" behindDoc="0" locked="0" layoutInCell="1" allowOverlap="1" wp14:anchorId="7A62228F" wp14:editId="0B649E19">
+          <wp:anchor distT="0" distB="0" distL="114300" distR="114300" simplePos="0" relativeHeight="251658240" behindDoc="0" locked="0" layoutInCell="1" allowOverlap="1" wp14:anchorId="7A62228F" wp14:editId="0B649E19">
             <wp:simplePos x="0" y="0"/>
             <wp:positionH relativeFrom="column">
               <wp:posOffset>1103678</wp:posOffset>
@@ -8997,7 +8712,7 @@
           <w:szCs w:val="24"/>
         </w:rPr>
         <w:drawing>
-          <wp:anchor distT="0" distB="0" distL="114300" distR="114300" simplePos="0" relativeHeight="251635712" behindDoc="0" locked="0" layoutInCell="1" allowOverlap="1" wp14:anchorId="1D096818" wp14:editId="1EF94810">
+          <wp:anchor distT="0" distB="0" distL="114300" distR="114300" simplePos="0" relativeHeight="251652096" behindDoc="0" locked="0" layoutInCell="1" allowOverlap="1" wp14:anchorId="1D096818" wp14:editId="1EF94810">
             <wp:simplePos x="0" y="0"/>
             <wp:positionH relativeFrom="column">
               <wp:posOffset>0</wp:posOffset>
@@ -9059,7 +8774,7 @@
           <w:szCs w:val="24"/>
         </w:rPr>
         <w:drawing>
-          <wp:anchor distT="0" distB="0" distL="114300" distR="114300" simplePos="0" relativeHeight="251633664" behindDoc="0" locked="0" layoutInCell="1" allowOverlap="1" wp14:anchorId="69001F31" wp14:editId="121093FA">
+          <wp:anchor distT="0" distB="0" distL="114300" distR="114300" simplePos="0" relativeHeight="251650048" behindDoc="0" locked="0" layoutInCell="1" allowOverlap="1" wp14:anchorId="69001F31" wp14:editId="121093FA">
             <wp:simplePos x="0" y="0"/>
             <wp:positionH relativeFrom="column">
               <wp:posOffset>2968759</wp:posOffset>
@@ -9159,7 +8874,7 @@
         <w:pStyle w:val="Ttulo2"/>
         <w:jc w:val="left"/>
       </w:pPr>
-      <w:bookmarkStart w:id="10" w:name="_Toc187596314"/>
+      <w:bookmarkStart w:id="10" w:name="_Toc187608878"/>
       <w:r>
         <w:rPr>
           <w:w w:val="95"/>
@@ -9264,7 +8979,7 @@
           <w:w w:val="95"/>
         </w:rPr>
         <w:drawing>
-          <wp:anchor distT="0" distB="0" distL="114300" distR="114300" simplePos="0" relativeHeight="251637760" behindDoc="0" locked="0" layoutInCell="1" allowOverlap="1" wp14:anchorId="5CC3B0D2" wp14:editId="0DE12F72">
+          <wp:anchor distT="0" distB="0" distL="114300" distR="114300" simplePos="0" relativeHeight="251654144" behindDoc="0" locked="0" layoutInCell="1" allowOverlap="1" wp14:anchorId="5CC3B0D2" wp14:editId="0DE12F72">
             <wp:simplePos x="0" y="0"/>
             <wp:positionH relativeFrom="column">
               <wp:posOffset>42545</wp:posOffset>
@@ -9325,7 +9040,7 @@
           <w:w w:val="95"/>
         </w:rPr>
         <w:drawing>
-          <wp:anchor distT="0" distB="0" distL="114300" distR="114300" simplePos="0" relativeHeight="251639808" behindDoc="0" locked="0" layoutInCell="1" allowOverlap="1" wp14:anchorId="0DEE0DEC" wp14:editId="6D08EB0B">
+          <wp:anchor distT="0" distB="0" distL="114300" distR="114300" simplePos="0" relativeHeight="251656192" behindDoc="0" locked="0" layoutInCell="1" allowOverlap="1" wp14:anchorId="0DEE0DEC" wp14:editId="6D08EB0B">
             <wp:simplePos x="0" y="0"/>
             <wp:positionH relativeFrom="column">
               <wp:posOffset>3016952</wp:posOffset>
@@ -9692,7 +9407,7 @@
                 <w:noProof/>
               </w:rPr>
               <w:drawing>
-                <wp:anchor distT="0" distB="0" distL="114300" distR="114300" simplePos="0" relativeHeight="251676672" behindDoc="0" locked="0" layoutInCell="1" allowOverlap="1" wp14:anchorId="60868622" wp14:editId="4CD11760">
+                <wp:anchor distT="0" distB="0" distL="114300" distR="114300" simplePos="0" relativeHeight="251662336" behindDoc="0" locked="0" layoutInCell="1" allowOverlap="1" wp14:anchorId="60868622" wp14:editId="1658BDB2">
                   <wp:simplePos x="0" y="0"/>
                   <wp:positionH relativeFrom="column">
                     <wp:posOffset>-6350</wp:posOffset>
@@ -11342,7 +11057,7 @@
         </w:rPr>
         <w:lastRenderedPageBreak/>
         <w:drawing>
-          <wp:anchor distT="0" distB="0" distL="114300" distR="114300" simplePos="0" relativeHeight="251641856" behindDoc="0" locked="0" layoutInCell="1" allowOverlap="1" wp14:anchorId="49FDBCAC" wp14:editId="3D15B3A6">
+          <wp:anchor distT="0" distB="0" distL="114300" distR="114300" simplePos="0" relativeHeight="251660288" behindDoc="0" locked="0" layoutInCell="1" allowOverlap="1" wp14:anchorId="49FDBCAC" wp14:editId="3D15B3A6">
             <wp:simplePos x="0" y="0"/>
             <wp:positionH relativeFrom="column">
               <wp:posOffset>1577340</wp:posOffset>
@@ -11427,7 +11142,7 @@
           <w:lang w:val="en-GB"/>
         </w:rPr>
         <w:drawing>
-          <wp:anchor distT="0" distB="0" distL="114300" distR="114300" simplePos="0" relativeHeight="251677696" behindDoc="0" locked="0" layoutInCell="1" allowOverlap="1" wp14:anchorId="7D2EA048" wp14:editId="6493F3BB">
+          <wp:anchor distT="0" distB="0" distL="114300" distR="114300" simplePos="0" relativeHeight="251664384" behindDoc="0" locked="0" layoutInCell="1" allowOverlap="1" wp14:anchorId="7D2EA048" wp14:editId="6493F3BB">
             <wp:simplePos x="0" y="0"/>
             <wp:positionH relativeFrom="column">
               <wp:posOffset>1549400</wp:posOffset>
@@ -11535,7 +11250,7 @@
         <mc:AlternateContent>
           <mc:Choice Requires="wpg">
             <w:drawing>
-              <wp:anchor distT="0" distB="0" distL="114300" distR="114300" simplePos="0" relativeHeight="251682816" behindDoc="0" locked="0" layoutInCell="1" allowOverlap="1" wp14:anchorId="68F27157" wp14:editId="2EC25985">
+              <wp:anchor distT="0" distB="0" distL="114300" distR="114300" simplePos="0" relativeHeight="251666432" behindDoc="0" locked="0" layoutInCell="1" allowOverlap="1" wp14:anchorId="68F27157" wp14:editId="2EC25985">
                 <wp:simplePos x="0" y="0"/>
                 <wp:positionH relativeFrom="column">
                   <wp:posOffset>154940</wp:posOffset>
@@ -11690,7 +11405,7 @@
           </mc:Choice>
           <mc:Fallback>
             <w:pict>
-              <v:group w14:anchorId="7D246FA9" id="Grupo 1" o:spid="_x0000_s1026" style="position:absolute;margin-left:12.2pt;margin-top:15.3pt;width:471.6pt;height:359.3pt;z-index:251682816;mso-width-relative:margin;mso-height-relative:margin" coordsize="61309,46710" o:gfxdata="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">
+              <v:group w14:anchorId="33EB8582" id="Grupo 1" o:spid="_x0000_s1026" style="position:absolute;margin-left:12.2pt;margin-top:15.3pt;width:471.6pt;height:359.3pt;z-index:251666432;mso-width-relative:margin;mso-height-relative:margin" coordsize="61309,46710" o:gfxdata="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">
                 <v:shapetype id="_x0000_t75" coordsize="21600,21600" o:spt="75" o:preferrelative="t" path="m@4@5l@4@11@9@11@9@5xe" filled="f" stroked="f">
                   <v:stroke joinstyle="miter"/>
                   <v:formulas>
@@ -11737,7 +11452,7 @@
           <w:numId w:val="7"/>
         </w:numPr>
       </w:pPr>
-      <w:bookmarkStart w:id="11" w:name="_Toc187596315"/>
+      <w:bookmarkStart w:id="11" w:name="_Toc187608879"/>
       <w:r>
         <w:lastRenderedPageBreak/>
         <w:t>Bibliography</w:t>
@@ -12191,7 +11906,7 @@
         <w:noProof/>
       </w:rPr>
       <w:drawing>
-        <wp:anchor distT="0" distB="0" distL="0" distR="0" simplePos="0" relativeHeight="251656704" behindDoc="1" locked="0" layoutInCell="1" allowOverlap="1" wp14:anchorId="6027B25F" wp14:editId="6027B260">
+        <wp:anchor distT="0" distB="0" distL="0" distR="0" simplePos="0" relativeHeight="251658240" behindDoc="1" locked="0" layoutInCell="1" allowOverlap="1" wp14:anchorId="6027B25F" wp14:editId="6027B260">
           <wp:simplePos x="0" y="0"/>
           <wp:positionH relativeFrom="page">
             <wp:posOffset>5860415</wp:posOffset>
@@ -16261,7 +15976,6 @@
   <w:style w:type="character" w:default="1" w:styleId="Fuentedeprrafopredeter">
     <w:name w:val="Default Paragraph Font"/>
     <w:uiPriority w:val="1"/>
-    <w:semiHidden/>
     <w:unhideWhenUsed/>
   </w:style>
   <w:style w:type="table" w:default="1" w:styleId="Tablanormal">
@@ -16576,6 +16290,33 @@
       </w:tblBorders>
     </w:tblPr>
   </w:style>
+  <w:style w:type="paragraph" w:styleId="HTMLconformatoprevio">
+    <w:name w:val="HTML Preformatted"/>
+    <w:basedOn w:val="Normal"/>
+    <w:link w:val="HTMLconformatoprevioCar"/>
+    <w:uiPriority w:val="99"/>
+    <w:semiHidden/>
+    <w:unhideWhenUsed/>
+    <w:rsid w:val="0053523D"/>
+    <w:rPr>
+      <w:rFonts w:ascii="Consolas" w:hAnsi="Consolas"/>
+      <w:sz w:val="20"/>
+      <w:szCs w:val="20"/>
+    </w:rPr>
+  </w:style>
+  <w:style w:type="character" w:customStyle="1" w:styleId="HTMLconformatoprevioCar">
+    <w:name w:val="HTML con formato previo Car"/>
+    <w:basedOn w:val="Fuentedeprrafopredeter"/>
+    <w:link w:val="HTMLconformatoprevio"/>
+    <w:uiPriority w:val="99"/>
+    <w:semiHidden/>
+    <w:rsid w:val="0053523D"/>
+    <w:rPr>
+      <w:rFonts w:ascii="Consolas" w:eastAsia="Times New Roman" w:hAnsi="Consolas" w:cs="Times New Roman"/>
+      <w:sz w:val="20"/>
+      <w:szCs w:val="20"/>
+    </w:rPr>
+  </w:style>
 </w:styles>
 </file>
 

</xml_diff>

<commit_message>
last touches on memory
</commit_message>
<xml_diff>
--- a/ProyectoFinal/PF_Optimización_InformeFinal.docx
+++ b/ProyectoFinal/PF_Optimización_InformeFinal.docx
@@ -1,6 +1,6 @@
 
 <file path=word/document.xml><?xml version="1.0" encoding="utf-8"?>
-<w:document xmlns:wpc="http://schemas.microsoft.com/office/word/2010/wordprocessingCanvas" xmlns:cx="http://schemas.microsoft.com/office/drawing/2014/chartex" xmlns:cx1="http://schemas.microsoft.com/office/drawing/2015/9/8/chartex" xmlns:cx2="http://schemas.microsoft.com/office/drawing/2015/10/21/chartex" xmlns:cx3="http://schemas.microsoft.com/office/drawing/2016/5/9/chartex" xmlns:cx4="http://schemas.microsoft.com/office/drawing/2016/5/10/chartex" xmlns:cx5="http://schemas.microsoft.com/office/drawing/2016/5/11/chartex" xmlns:cx6="http://schemas.microsoft.com/office/drawing/2016/5/12/chartex" xmlns:cx7="http://schemas.microsoft.com/office/drawing/2016/5/13/chartex" xmlns:cx8="http://schemas.microsoft.com/office/drawing/2016/5/14/chartex" xmlns:mc="http://schemas.openxmlformats.org/markup-compatibility/2006" xmlns:aink="http://schemas.microsoft.com/office/drawing/2016/ink" xmlns:am3d="http://schemas.microsoft.com/office/drawing/2017/model3d" xmlns:o="urn:schemas-microsoft-com:office:office" xmlns:oel="http://schemas.microsoft.com/office/2019/extlst" xmlns:r="http://schemas.openxmlformats.org/officeDocument/2006/relationships" xmlns:m="http://schemas.openxmlformats.org/officeDocument/2006/math" xmlns:v="urn:schemas-microsoft-com:vml" xmlns:wp14="http://schemas.microsoft.com/office/word/2010/wordprocessingDrawing" xmlns:wp="http://schemas.openxmlformats.org/drawingml/2006/wordprocessingDrawing" xmlns:w10="urn:schemas-microsoft-com:office:word" xmlns:w="http://schemas.openxmlformats.org/wordprocessingml/2006/main" xmlns:w14="http://schemas.microsoft.com/office/word/2010/wordml" xmlns:w15="http://schemas.microsoft.com/office/word/2012/wordml" xmlns:w16cex="http://schemas.microsoft.com/office/word/2018/wordml/cex" xmlns:w16cid="http://schemas.microsoft.com/office/word/2016/wordml/cid" xmlns:w16="http://schemas.microsoft.com/office/word/2018/wordml" xmlns:w16du="http://schemas.microsoft.com/office/word/2023/wordml/word16du" xmlns:w16sdtdh="http://schemas.microsoft.com/office/word/2020/wordml/sdtdatahash" xmlns:w16se="http://schemas.microsoft.com/office/word/2015/wordml/symex" xmlns:wpg="http://schemas.microsoft.com/office/word/2010/wordprocessingGroup" xmlns:wpi="http://schemas.microsoft.com/office/word/2010/wordprocessingInk" xmlns:wne="http://schemas.microsoft.com/office/word/2006/wordml" xmlns:wps="http://schemas.microsoft.com/office/word/2010/wordprocessingShape" mc:Ignorable="w14 w15 w16se w16cid w16 w16cex w16sdtdh w16du wp14">
+<w:document xmlns:wpc="http://schemas.microsoft.com/office/word/2010/wordprocessingCanvas" xmlns:cx="http://schemas.microsoft.com/office/drawing/2014/chartex" xmlns:cx1="http://schemas.microsoft.com/office/drawing/2015/9/8/chartex" xmlns:cx2="http://schemas.microsoft.com/office/drawing/2015/10/21/chartex" xmlns:cx3="http://schemas.microsoft.com/office/drawing/2016/5/9/chartex" xmlns:cx4="http://schemas.microsoft.com/office/drawing/2016/5/10/chartex" xmlns:cx5="http://schemas.microsoft.com/office/drawing/2016/5/11/chartex" xmlns:cx6="http://schemas.microsoft.com/office/drawing/2016/5/12/chartex" xmlns:cx7="http://schemas.microsoft.com/office/drawing/2016/5/13/chartex" xmlns:cx8="http://schemas.microsoft.com/office/drawing/2016/5/14/chartex" xmlns:mc="http://schemas.openxmlformats.org/markup-compatibility/2006" xmlns:aink="http://schemas.microsoft.com/office/drawing/2016/ink" xmlns:am3d="http://schemas.microsoft.com/office/drawing/2017/model3d" xmlns:o="urn:schemas-microsoft-com:office:office" xmlns:oel="http://schemas.microsoft.com/office/2019/extlst" xmlns:r="http://schemas.openxmlformats.org/officeDocument/2006/relationships" xmlns:m="http://schemas.openxmlformats.org/officeDocument/2006/math" xmlns:v="urn:schemas-microsoft-com:vml" xmlns:wp14="http://schemas.microsoft.com/office/word/2010/wordprocessingDrawing" xmlns:wp="http://schemas.openxmlformats.org/drawingml/2006/wordprocessingDrawing" xmlns:w10="urn:schemas-microsoft-com:office:word" xmlns:w="http://schemas.openxmlformats.org/wordprocessingml/2006/main" xmlns:w14="http://schemas.microsoft.com/office/word/2010/wordml" xmlns:w15="http://schemas.microsoft.com/office/word/2012/wordml" xmlns:w16cex="http://schemas.microsoft.com/office/word/2018/wordml/cex" xmlns:w16cid="http://schemas.microsoft.com/office/word/2016/wordml/cid" xmlns:w16="http://schemas.microsoft.com/office/word/2018/wordml" xmlns:w16du="http://schemas.microsoft.com/office/word/2023/wordml/word16du" xmlns:w16sdtdh="http://schemas.microsoft.com/office/word/2020/wordml/sdtdatahash" xmlns:w16sdtfl="http://schemas.microsoft.com/office/word/2024/wordml/sdtformatlock" xmlns:w16se="http://schemas.microsoft.com/office/word/2015/wordml/symex" xmlns:wpg="http://schemas.microsoft.com/office/word/2010/wordprocessingGroup" xmlns:wpi="http://schemas.microsoft.com/office/word/2010/wordprocessingInk" xmlns:wne="http://schemas.microsoft.com/office/word/2006/wordml" xmlns:wps="http://schemas.microsoft.com/office/word/2010/wordprocessingShape" mc:Ignorable="w14 w15 w16se w16cid w16 w16cex w16sdtdh w16sdtfl w16du wp14">
   <w:body>
     <w:p>
       <w:pPr>
@@ -649,7 +649,7 @@
             </w:rPr>
             <w:fldChar w:fldCharType="separate"/>
           </w:r>
-          <w:hyperlink w:anchor="_Toc187608868" w:history="1">
+          <w:hyperlink w:anchor="_Toc187615229" w:history="1">
             <w:r>
               <w:rPr>
                 <w:rStyle w:val="Hipervnculo"/>
@@ -700,7 +700,7 @@
                 <w:noProof/>
                 <w:webHidden/>
               </w:rPr>
-              <w:instrText xml:space="preserve"> PAGEREF _Toc187608868 \h </w:instrText>
+              <w:instrText xml:space="preserve"> PAGEREF _Toc187615229 \h </w:instrText>
             </w:r>
             <w:r>
               <w:rPr>
@@ -749,7 +749,7 @@
               <w14:ligatures w14:val="standardContextual"/>
             </w:rPr>
           </w:pPr>
-          <w:hyperlink w:anchor="_Toc187608869" w:history="1">
+          <w:hyperlink w:anchor="_Toc187615230" w:history="1">
             <w:r>
               <w:rPr>
                 <w:rStyle w:val="Hipervnculo"/>
@@ -800,7 +800,7 @@
                 <w:noProof/>
                 <w:webHidden/>
               </w:rPr>
-              <w:instrText xml:space="preserve"> PAGEREF _Toc187608869 \h </w:instrText>
+              <w:instrText xml:space="preserve"> PAGEREF _Toc187615230 \h </w:instrText>
             </w:r>
             <w:r>
               <w:rPr>
@@ -849,7 +849,7 @@
               <w14:ligatures w14:val="standardContextual"/>
             </w:rPr>
           </w:pPr>
-          <w:hyperlink w:anchor="_Toc187608870" w:history="1">
+          <w:hyperlink w:anchor="_Toc187615231" w:history="1">
             <w:r>
               <w:rPr>
                 <w:rStyle w:val="Hipervnculo"/>
@@ -899,7 +899,7 @@
                 <w:noProof/>
                 <w:webHidden/>
               </w:rPr>
-              <w:instrText xml:space="preserve"> PAGEREF _Toc187608870 \h </w:instrText>
+              <w:instrText xml:space="preserve"> PAGEREF _Toc187615231 \h </w:instrText>
             </w:r>
             <w:r>
               <w:rPr>
@@ -946,7 +946,7 @@
               <w14:ligatures w14:val="standardContextual"/>
             </w:rPr>
           </w:pPr>
-          <w:hyperlink w:anchor="_Toc187608871" w:history="1">
+          <w:hyperlink w:anchor="_Toc187615232" w:history="1">
             <w:r>
               <w:rPr>
                 <w:rStyle w:val="Hipervnculo"/>
@@ -973,7 +973,7 @@
                 <w:noProof/>
                 <w:webHidden/>
               </w:rPr>
-              <w:instrText xml:space="preserve"> PAGEREF _Toc187608871 \h </w:instrText>
+              <w:instrText xml:space="preserve"> PAGEREF _Toc187615232 \h </w:instrText>
             </w:r>
             <w:r>
               <w:rPr>
@@ -1020,7 +1020,7 @@
               <w14:ligatures w14:val="standardContextual"/>
             </w:rPr>
           </w:pPr>
-          <w:hyperlink w:anchor="_Toc187608872" w:history="1">
+          <w:hyperlink w:anchor="_Toc187615233" w:history="1">
             <w:r>
               <w:rPr>
                 <w:rStyle w:val="Hipervnculo"/>
@@ -1047,7 +1047,7 @@
                 <w:noProof/>
                 <w:webHidden/>
               </w:rPr>
-              <w:instrText xml:space="preserve"> PAGEREF _Toc187608872 \h </w:instrText>
+              <w:instrText xml:space="preserve"> PAGEREF _Toc187615233 \h </w:instrText>
             </w:r>
             <w:r>
               <w:rPr>
@@ -1094,7 +1094,7 @@
               <w14:ligatures w14:val="standardContextual"/>
             </w:rPr>
           </w:pPr>
-          <w:hyperlink w:anchor="_Toc187608873" w:history="1">
+          <w:hyperlink w:anchor="_Toc187615234" w:history="1">
             <w:r>
               <w:rPr>
                 <w:rStyle w:val="Hipervnculo"/>
@@ -1121,7 +1121,7 @@
                 <w:noProof/>
                 <w:webHidden/>
               </w:rPr>
-              <w:instrText xml:space="preserve"> PAGEREF _Toc187608873 \h </w:instrText>
+              <w:instrText xml:space="preserve"> PAGEREF _Toc187615234 \h </w:instrText>
             </w:r>
             <w:r>
               <w:rPr>
@@ -1168,7 +1168,7 @@
               <w14:ligatures w14:val="standardContextual"/>
             </w:rPr>
           </w:pPr>
-          <w:hyperlink w:anchor="_Toc187608874" w:history="1">
+          <w:hyperlink w:anchor="_Toc187615235" w:history="1">
             <w:r>
               <w:rPr>
                 <w:rStyle w:val="Hipervnculo"/>
@@ -1195,7 +1195,7 @@
                 <w:noProof/>
                 <w:webHidden/>
               </w:rPr>
-              <w:instrText xml:space="preserve"> PAGEREF _Toc187608874 \h </w:instrText>
+              <w:instrText xml:space="preserve"> PAGEREF _Toc187615235 \h </w:instrText>
             </w:r>
             <w:r>
               <w:rPr>
@@ -1242,7 +1242,7 @@
               <w14:ligatures w14:val="standardContextual"/>
             </w:rPr>
           </w:pPr>
-          <w:hyperlink w:anchor="_Toc187608875" w:history="1">
+          <w:hyperlink w:anchor="_Toc187615236" w:history="1">
             <w:r>
               <w:rPr>
                 <w:rStyle w:val="Hipervnculo"/>
@@ -1269,7 +1269,7 @@
                 <w:noProof/>
                 <w:webHidden/>
               </w:rPr>
-              <w:instrText xml:space="preserve"> PAGEREF _Toc187608875 \h </w:instrText>
+              <w:instrText xml:space="preserve"> PAGEREF _Toc187615236 \h </w:instrText>
             </w:r>
             <w:r>
               <w:rPr>
@@ -1318,7 +1318,7 @@
               <w14:ligatures w14:val="standardContextual"/>
             </w:rPr>
           </w:pPr>
-          <w:hyperlink w:anchor="_Toc187608876" w:history="1">
+          <w:hyperlink w:anchor="_Toc187615237" w:history="1">
             <w:r>
               <w:rPr>
                 <w:rStyle w:val="Hipervnculo"/>
@@ -1368,7 +1368,7 @@
                 <w:noProof/>
                 <w:webHidden/>
               </w:rPr>
-              <w:instrText xml:space="preserve"> PAGEREF _Toc187608876 \h </w:instrText>
+              <w:instrText xml:space="preserve"> PAGEREF _Toc187615237 \h </w:instrText>
             </w:r>
             <w:r>
               <w:rPr>
@@ -1415,7 +1415,7 @@
               <w14:ligatures w14:val="standardContextual"/>
             </w:rPr>
           </w:pPr>
-          <w:hyperlink w:anchor="_Toc187608877" w:history="1">
+          <w:hyperlink w:anchor="_Toc187615238" w:history="1">
             <w:r>
               <w:rPr>
                 <w:rStyle w:val="Hipervnculo"/>
@@ -1443,7 +1443,7 @@
                 <w:noProof/>
                 <w:webHidden/>
               </w:rPr>
-              <w:instrText xml:space="preserve"> PAGEREF _Toc187608877 \h </w:instrText>
+              <w:instrText xml:space="preserve"> PAGEREF _Toc187615238 \h </w:instrText>
             </w:r>
             <w:r>
               <w:rPr>
@@ -1490,7 +1490,7 @@
               <w14:ligatures w14:val="standardContextual"/>
             </w:rPr>
           </w:pPr>
-          <w:hyperlink w:anchor="_Toc187608878" w:history="1">
+          <w:hyperlink w:anchor="_Toc187615239" w:history="1">
             <w:r>
               <w:rPr>
                 <w:rStyle w:val="Hipervnculo"/>
@@ -1518,7 +1518,7 @@
                 <w:noProof/>
                 <w:webHidden/>
               </w:rPr>
-              <w:instrText xml:space="preserve"> PAGEREF _Toc187608878 \h </w:instrText>
+              <w:instrText xml:space="preserve"> PAGEREF _Toc187615239 \h </w:instrText>
             </w:r>
             <w:r>
               <w:rPr>
@@ -1567,7 +1567,7 @@
               <w14:ligatures w14:val="standardContextual"/>
             </w:rPr>
           </w:pPr>
-          <w:hyperlink w:anchor="_Toc187608879" w:history="1">
+          <w:hyperlink w:anchor="_Toc187615240" w:history="1">
             <w:r>
               <w:rPr>
                 <w:rStyle w:val="Hipervnculo"/>
@@ -1596,7 +1596,7 @@
                 <w:rStyle w:val="Hipervnculo"/>
                 <w:noProof/>
               </w:rPr>
-              <w:t>Bibliography</w:t>
+              <w:t>Conclusion</w:t>
             </w:r>
             <w:r>
               <w:rPr>
@@ -1617,7 +1617,7 @@
                 <w:noProof/>
                 <w:webHidden/>
               </w:rPr>
-              <w:instrText xml:space="preserve"> PAGEREF _Toc187608879 \h </w:instrText>
+              <w:instrText xml:space="preserve"> PAGEREF _Toc187615240 \h </w:instrText>
             </w:r>
             <w:r>
               <w:rPr>
@@ -1638,6 +1638,105 @@
                 <w:webHidden/>
               </w:rPr>
               <w:t>15</w:t>
+            </w:r>
+            <w:r>
+              <w:rPr>
+                <w:noProof/>
+                <w:webHidden/>
+              </w:rPr>
+              <w:fldChar w:fldCharType="end"/>
+            </w:r>
+          </w:hyperlink>
+        </w:p>
+        <w:p>
+          <w:pPr>
+            <w:pStyle w:val="TDC1"/>
+            <w:tabs>
+              <w:tab w:val="right" w:leader="dot" w:pos="9770"/>
+            </w:tabs>
+            <w:rPr>
+              <w:rFonts w:asciiTheme="minorHAnsi" w:eastAsiaTheme="minorEastAsia" w:hAnsiTheme="minorHAnsi" w:cstheme="minorBidi"/>
+              <w:b w:val="0"/>
+              <w:bCs w:val="0"/>
+              <w:noProof/>
+              <w:kern w:val="2"/>
+              <w:sz w:val="24"/>
+              <w:szCs w:val="24"/>
+              <w:lang w:val="es-ES" w:eastAsia="es-ES"/>
+              <w14:ligatures w14:val="standardContextual"/>
+            </w:rPr>
+          </w:pPr>
+          <w:hyperlink w:anchor="_Toc187615241" w:history="1">
+            <w:r>
+              <w:rPr>
+                <w:rStyle w:val="Hipervnculo"/>
+                <w:noProof/>
+                <w:w w:val="89"/>
+                <w:lang w:val="es-ES"/>
+              </w:rPr>
+              <w:t>6.</w:t>
+            </w:r>
+            <w:r>
+              <w:rPr>
+                <w:rFonts w:asciiTheme="minorHAnsi" w:eastAsiaTheme="minorEastAsia" w:hAnsiTheme="minorHAnsi" w:cstheme="minorBidi"/>
+                <w:b w:val="0"/>
+                <w:bCs w:val="0"/>
+                <w:noProof/>
+                <w:kern w:val="2"/>
+                <w:sz w:val="24"/>
+                <w:szCs w:val="24"/>
+                <w:lang w:val="es-ES" w:eastAsia="es-ES"/>
+                <w14:ligatures w14:val="standardContextual"/>
+              </w:rPr>
+              <w:tab/>
+            </w:r>
+            <w:r>
+              <w:rPr>
+                <w:rStyle w:val="Hipervnculo"/>
+                <w:noProof/>
+              </w:rPr>
+              <w:t>Bibliography</w:t>
+            </w:r>
+            <w:r>
+              <w:rPr>
+                <w:noProof/>
+                <w:webHidden/>
+              </w:rPr>
+              <w:tab/>
+            </w:r>
+            <w:r>
+              <w:rPr>
+                <w:noProof/>
+                <w:webHidden/>
+              </w:rPr>
+              <w:fldChar w:fldCharType="begin"/>
+            </w:r>
+            <w:r>
+              <w:rPr>
+                <w:noProof/>
+                <w:webHidden/>
+              </w:rPr>
+              <w:instrText xml:space="preserve"> PAGEREF _Toc187615241 \h </w:instrText>
+            </w:r>
+            <w:r>
+              <w:rPr>
+                <w:noProof/>
+                <w:webHidden/>
+              </w:rPr>
+            </w:r>
+            <w:r>
+              <w:rPr>
+                <w:noProof/>
+                <w:webHidden/>
+              </w:rPr>
+              <w:fldChar w:fldCharType="separate"/>
+            </w:r>
+            <w:r>
+              <w:rPr>
+                <w:noProof/>
+                <w:webHidden/>
+              </w:rPr>
+              <w:t>16</w:t>
             </w:r>
             <w:r>
               <w:rPr>
@@ -1690,7 +1789,7 @@
           <w:bCs/>
         </w:rPr>
       </w:pPr>
-      <w:bookmarkStart w:id="0" w:name="_Toc187608868"/>
+      <w:bookmarkStart w:id="0" w:name="_Toc187615229"/>
       <w:r>
         <w:rPr>
           <w:b/>
@@ -1885,7 +1984,7 @@
           <w:bCs/>
         </w:rPr>
       </w:pPr>
-      <w:bookmarkStart w:id="1" w:name="_Toc187608869"/>
+      <w:bookmarkStart w:id="1" w:name="_Toc187615230"/>
       <w:r>
         <w:rPr>
           <w:b/>
@@ -2036,7 +2135,7 @@
           <w:bCs/>
         </w:rPr>
       </w:pPr>
-      <w:bookmarkStart w:id="2" w:name="_Toc187608870"/>
+      <w:bookmarkStart w:id="2" w:name="_Toc187615231"/>
       <w:r>
         <w:rPr>
           <w:b/>
@@ -2157,7 +2256,7 @@
         <w:pStyle w:val="Ttulo2"/>
         <w:jc w:val="left"/>
       </w:pPr>
-      <w:bookmarkStart w:id="3" w:name="_Toc187608871"/>
+      <w:bookmarkStart w:id="3" w:name="_Toc187615232"/>
       <w:r>
         <w:t>3.1 Sets</w:t>
       </w:r>
@@ -2425,22 +2524,29 @@
         </w:rPr>
         <w:t xml:space="preserve">, </w:t>
       </w:r>
+      <w:proofErr w:type="gramStart"/>
       <w:r>
         <w:rPr>
           <w:w w:val="95"/>
           <w:lang w:val="en"/>
         </w:rPr>
-        <w:t xml:space="preserve">taking into account the </w:t>
-      </w:r>
-      <w:proofErr w:type="gramStart"/>
+        <w:t>taking into account</w:t>
+      </w:r>
+      <w:proofErr w:type="gramEnd"/>
       <w:r>
         <w:rPr>
           <w:w w:val="95"/>
           <w:lang w:val="en"/>
         </w:rPr>
-        <w:t>round trip</w:t>
-      </w:r>
-      <w:proofErr w:type="gramEnd"/>
+        <w:t xml:space="preserve"> the </w:t>
+      </w:r>
+      <w:r>
+        <w:rPr>
+          <w:w w:val="95"/>
+          <w:lang w:val="en"/>
+        </w:rPr>
+        <w:t>round-trip</w:t>
+      </w:r>
       <w:r>
         <w:rPr>
           <w:w w:val="95"/>
@@ -2471,7 +2577,7 @@
         <w:pStyle w:val="Ttulo2"/>
         <w:jc w:val="left"/>
       </w:pPr>
-      <w:bookmarkStart w:id="4" w:name="_Toc187608872"/>
+      <w:bookmarkStart w:id="4" w:name="_Toc187615233"/>
       <w:r>
         <w:t>3.2 Parameters</w:t>
       </w:r>
@@ -3034,7 +3140,7 @@
         <w:pStyle w:val="Ttulo2"/>
         <w:jc w:val="left"/>
       </w:pPr>
-      <w:bookmarkStart w:id="5" w:name="_Toc187608873"/>
+      <w:bookmarkStart w:id="5" w:name="_Toc187615234"/>
       <w:r>
         <w:t>3.3 Variables</w:t>
       </w:r>
@@ -3815,7 +3921,7 @@
         <w:pStyle w:val="Ttulo2"/>
         <w:jc w:val="left"/>
       </w:pPr>
-      <w:bookmarkStart w:id="6" w:name="_Toc187608874"/>
+      <w:bookmarkStart w:id="6" w:name="_Toc187615235"/>
       <w:r>
         <w:t>3.4 Objective Function</w:t>
       </w:r>
@@ -4206,7 +4312,7 @@
         <w:pStyle w:val="Ttulo2"/>
         <w:jc w:val="left"/>
       </w:pPr>
-      <w:bookmarkStart w:id="7" w:name="_Toc187608875"/>
+      <w:bookmarkStart w:id="7" w:name="_Toc187615236"/>
       <w:r>
         <w:lastRenderedPageBreak/>
         <w:t>3.5 Constraints</w:t>
@@ -4361,7 +4467,39 @@
                   <w:sz w:val="24"/>
                   <w:szCs w:val="24"/>
                 </w:rPr>
-                <m:t>depot[0],depot[1],k,0</m:t>
+                <m:t>depo</m:t>
+              </m:r>
+              <m:r>
+                <w:rPr>
+                  <w:rFonts w:ascii="Cambria Math" w:hAnsi="Cambria Math"/>
+                  <w:sz w:val="24"/>
+                  <w:szCs w:val="24"/>
+                </w:rPr>
+                <m:t>sit</m:t>
+              </m:r>
+              <m:r>
+                <w:rPr>
+                  <w:rFonts w:ascii="Cambria Math" w:hAnsi="Cambria Math"/>
+                  <w:sz w:val="24"/>
+                  <w:szCs w:val="24"/>
+                </w:rPr>
+                <m:t>[0],depo</m:t>
+              </m:r>
+              <m:r>
+                <w:rPr>
+                  <w:rFonts w:ascii="Cambria Math" w:hAnsi="Cambria Math"/>
+                  <w:sz w:val="24"/>
+                  <w:szCs w:val="24"/>
+                </w:rPr>
+                <m:t>sit</m:t>
+              </m:r>
+              <m:r>
+                <w:rPr>
+                  <w:rFonts w:ascii="Cambria Math" w:hAnsi="Cambria Math"/>
+                  <w:sz w:val="24"/>
+                  <w:szCs w:val="24"/>
+                </w:rPr>
+                <m:t>[1],k,0</m:t>
               </m:r>
             </m:sub>
           </m:sSub>
@@ -7949,7 +8087,7 @@
           <w:bCs/>
         </w:rPr>
       </w:pPr>
-      <w:bookmarkStart w:id="8" w:name="_Toc187608876"/>
+      <w:bookmarkStart w:id="8" w:name="_Toc187615237"/>
       <w:r>
         <w:rPr>
           <w:b/>
@@ -8250,7 +8388,7 @@
         <w:lastRenderedPageBreak/>
         <w:t xml:space="preserve"> </w:t>
       </w:r>
-      <w:bookmarkStart w:id="9" w:name="_Toc187608877"/>
+      <w:bookmarkStart w:id="9" w:name="_Toc187615238"/>
       <w:r>
         <w:rPr>
           <w:w w:val="95"/>
@@ -8874,7 +9012,7 @@
         <w:pStyle w:val="Ttulo2"/>
         <w:jc w:val="left"/>
       </w:pPr>
-      <w:bookmarkStart w:id="10" w:name="_Toc187608878"/>
+      <w:bookmarkStart w:id="10" w:name="_Toc187615239"/>
       <w:r>
         <w:rPr>
           <w:w w:val="95"/>
@@ -9407,7 +9545,7 @@
                 <w:noProof/>
               </w:rPr>
               <w:drawing>
-                <wp:anchor distT="0" distB="0" distL="114300" distR="114300" simplePos="0" relativeHeight="251662336" behindDoc="0" locked="0" layoutInCell="1" allowOverlap="1" wp14:anchorId="60868622" wp14:editId="1658BDB2">
+                <wp:anchor distT="0" distB="0" distL="114300" distR="114300" simplePos="0" relativeHeight="251662336" behindDoc="0" locked="0" layoutInCell="1" allowOverlap="1" wp14:anchorId="60868622" wp14:editId="44A3CC10">
                   <wp:simplePos x="0" y="0"/>
                   <wp:positionH relativeFrom="column">
                     <wp:posOffset>-6350</wp:posOffset>
@@ -11405,7 +11543,7 @@
           </mc:Choice>
           <mc:Fallback>
             <w:pict>
-              <v:group w14:anchorId="33EB8582" id="Grupo 1" o:spid="_x0000_s1026" style="position:absolute;margin-left:12.2pt;margin-top:15.3pt;width:471.6pt;height:359.3pt;z-index:251666432;mso-width-relative:margin;mso-height-relative:margin" coordsize="61309,46710" o:gfxdata="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">
+              <v:group w14:anchorId="0ED220FF" id="Grupo 1" o:spid="_x0000_s1026" style="position:absolute;margin-left:12.2pt;margin-top:15.3pt;width:471.6pt;height:359.3pt;z-index:251666432;mso-width-relative:margin;mso-height-relative:margin" coordsize="61309,46710" o:gfxdata="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">
                 <v:shapetype id="_x0000_t75" coordsize="21600,21600" o:spt="75" o:preferrelative="t" path="m@4@5l@4@11@9@11@9@5xe" filled="f" stroked="f">
                   <v:stroke joinstyle="miter"/>
                   <v:formulas>
@@ -11452,12 +11590,153 @@
           <w:numId w:val="7"/>
         </w:numPr>
       </w:pPr>
-      <w:bookmarkStart w:id="11" w:name="_Toc187608879"/>
+      <w:bookmarkStart w:id="11" w:name="_Toc187615240"/>
+      <w:r>
+        <w:lastRenderedPageBreak/>
+        <w:t>Conclusion</w:t>
+      </w:r>
+      <w:bookmarkEnd w:id="11"/>
+    </w:p>
+    <w:p>
+      <w:pPr>
+        <w:pStyle w:val="NormalWeb"/>
+        <w:ind w:left="659"/>
+      </w:pPr>
+      <w:r>
+        <w:t>To conclude</w:t>
+      </w:r>
+      <w:r>
+        <w:t xml:space="preserve">, we believe we have made significant progress throughout the process of modeling this problem, which initially seemed overly ambitious. We started from a point where we felt stuck and had to reconsider our initial formulation. Eventually, we developed a functional, </w:t>
+      </w:r>
+      <w:r>
+        <w:t>although</w:t>
+      </w:r>
+      <w:r>
+        <w:t xml:space="preserve"> basic, solution that motivated us to continue refining the model.</w:t>
+      </w:r>
+    </w:p>
+    <w:p>
+      <w:pPr>
+        <w:pStyle w:val="NormalWeb"/>
+        <w:ind w:left="659"/>
+      </w:pPr>
+      <w:r>
+        <w:t>The main challenges involved programming the truck to make step-by-step decisions within the matrix and integrating the complex process of garbage collection, which required handling multiple variables. Properly configuring and formulating these variables was a difficult task. However, through incremental improvements, we gradually enhanced the model to handle more complex scenarios, such as Case 2.</w:t>
+      </w:r>
+    </w:p>
+    <w:p>
+      <w:pPr>
+        <w:pStyle w:val="NormalWeb"/>
+        <w:ind w:left="659"/>
+      </w:pPr>
+      <w:r>
+        <w:t>We are proud to present a model that simulates the entire garbage collection process with multiple trucks. It allows for an efficient distribution of tasks between trucks, minimizes time and distance for returning to the depot, and ensures that trucks stop at the depot when necessary—something we initially struggled to implement.</w:t>
+      </w:r>
+    </w:p>
+    <w:p>
+      <w:pPr>
+        <w:pStyle w:val="NormalWeb"/>
+        <w:ind w:left="659"/>
+      </w:pPr>
+    </w:p>
+    <w:p>
+      <w:pPr>
+        <w:pStyle w:val="NormalWeb"/>
+        <w:ind w:left="659"/>
+      </w:pPr>
+    </w:p>
+    <w:p>
+      <w:pPr>
+        <w:pStyle w:val="NormalWeb"/>
+        <w:ind w:left="659"/>
+      </w:pPr>
+    </w:p>
+    <w:p>
+      <w:pPr>
+        <w:pStyle w:val="NormalWeb"/>
+        <w:ind w:left="659"/>
+      </w:pPr>
+    </w:p>
+    <w:p>
+      <w:pPr>
+        <w:pStyle w:val="NormalWeb"/>
+        <w:ind w:left="659"/>
+      </w:pPr>
+    </w:p>
+    <w:p>
+      <w:pPr>
+        <w:pStyle w:val="NormalWeb"/>
+        <w:ind w:left="659"/>
+      </w:pPr>
+    </w:p>
+    <w:p>
+      <w:pPr>
+        <w:pStyle w:val="NormalWeb"/>
+        <w:ind w:left="659"/>
+      </w:pPr>
+    </w:p>
+    <w:p>
+      <w:pPr>
+        <w:pStyle w:val="NormalWeb"/>
+        <w:ind w:left="659"/>
+      </w:pPr>
+    </w:p>
+    <w:p>
+      <w:pPr>
+        <w:pStyle w:val="NormalWeb"/>
+        <w:ind w:left="659"/>
+      </w:pPr>
+    </w:p>
+    <w:p>
+      <w:pPr>
+        <w:pStyle w:val="NormalWeb"/>
+        <w:ind w:left="659"/>
+      </w:pPr>
+    </w:p>
+    <w:p>
+      <w:pPr>
+        <w:pStyle w:val="NormalWeb"/>
+        <w:ind w:left="659"/>
+      </w:pPr>
+    </w:p>
+    <w:p>
+      <w:pPr>
+        <w:pStyle w:val="NormalWeb"/>
+        <w:ind w:left="659"/>
+      </w:pPr>
+    </w:p>
+    <w:p>
+      <w:pPr>
+        <w:pStyle w:val="NormalWeb"/>
+        <w:ind w:left="659"/>
+      </w:pPr>
+    </w:p>
+    <w:p>
+      <w:pPr>
+        <w:pStyle w:val="NormalWeb"/>
+        <w:ind w:left="659"/>
+      </w:pPr>
+    </w:p>
+    <w:p>
+      <w:pPr>
+        <w:pStyle w:val="NormalWeb"/>
+        <w:ind w:left="659"/>
+      </w:pPr>
+    </w:p>
+    <w:p>
+      <w:pPr>
+        <w:pStyle w:val="Ttulo1"/>
+        <w:numPr>
+          <w:ilvl w:val="1"/>
+          <w:numId w:val="7"/>
+        </w:numPr>
+      </w:pPr>
+      <w:bookmarkStart w:id="12" w:name="_Toc187615241"/>
       <w:r>
         <w:lastRenderedPageBreak/>
         <w:t>Bibliography</w:t>
       </w:r>
-      <w:bookmarkEnd w:id="11"/>
+      <w:bookmarkEnd w:id="12"/>
     </w:p>
     <w:p>
       <w:pPr>
@@ -11745,7 +12024,7 @@
 </file>
 
 <file path=word/endnotes.xml><?xml version="1.0" encoding="utf-8"?>
-<w:endnotes xmlns:wpc="http://schemas.microsoft.com/office/word/2010/wordprocessingCanvas" xmlns:cx="http://schemas.microsoft.com/office/drawing/2014/chartex" xmlns:cx1="http://schemas.microsoft.com/office/drawing/2015/9/8/chartex" xmlns:cx2="http://schemas.microsoft.com/office/drawing/2015/10/21/chartex" xmlns:cx3="http://schemas.microsoft.com/office/drawing/2016/5/9/chartex" xmlns:cx4="http://schemas.microsoft.com/office/drawing/2016/5/10/chartex" xmlns:cx5="http://schemas.microsoft.com/office/drawing/2016/5/11/chartex" xmlns:cx6="http://schemas.microsoft.com/office/drawing/2016/5/12/chartex" xmlns:cx7="http://schemas.microsoft.com/office/drawing/2016/5/13/chartex" xmlns:cx8="http://schemas.microsoft.com/office/drawing/2016/5/14/chartex" xmlns:mc="http://schemas.openxmlformats.org/markup-compatibility/2006" xmlns:aink="http://schemas.microsoft.com/office/drawing/2016/ink" xmlns:am3d="http://schemas.microsoft.com/office/drawing/2017/model3d" xmlns:o="urn:schemas-microsoft-com:office:office" xmlns:oel="http://schemas.microsoft.com/office/2019/extlst" xmlns:r="http://schemas.openxmlformats.org/officeDocument/2006/relationships" xmlns:m="http://schemas.openxmlformats.org/officeDocument/2006/math" xmlns:v="urn:schemas-microsoft-com:vml" xmlns:wp14="http://schemas.microsoft.com/office/word/2010/wordprocessingDrawing" xmlns:wp="http://schemas.openxmlformats.org/drawingml/2006/wordprocessingDrawing" xmlns:w10="urn:schemas-microsoft-com:office:word" xmlns:w="http://schemas.openxmlformats.org/wordprocessingml/2006/main" xmlns:w14="http://schemas.microsoft.com/office/word/2010/wordml" xmlns:w15="http://schemas.microsoft.com/office/word/2012/wordml" xmlns:w16cex="http://schemas.microsoft.com/office/word/2018/wordml/cex" xmlns:w16cid="http://schemas.microsoft.com/office/word/2016/wordml/cid" xmlns:w16="http://schemas.microsoft.com/office/word/2018/wordml" xmlns:w16du="http://schemas.microsoft.com/office/word/2023/wordml/word16du" xmlns:w16sdtdh="http://schemas.microsoft.com/office/word/2020/wordml/sdtdatahash" xmlns:w16se="http://schemas.microsoft.com/office/word/2015/wordml/symex" xmlns:wpg="http://schemas.microsoft.com/office/word/2010/wordprocessingGroup" xmlns:wpi="http://schemas.microsoft.com/office/word/2010/wordprocessingInk" xmlns:wne="http://schemas.microsoft.com/office/word/2006/wordml" xmlns:wps="http://schemas.microsoft.com/office/word/2010/wordprocessingShape" mc:Ignorable="w14 w15 w16se w16cid w16 w16cex w16sdtdh w16du wp14">
+<w:endnotes xmlns:wpc="http://schemas.microsoft.com/office/word/2010/wordprocessingCanvas" xmlns:cx="http://schemas.microsoft.com/office/drawing/2014/chartex" xmlns:cx1="http://schemas.microsoft.com/office/drawing/2015/9/8/chartex" xmlns:cx2="http://schemas.microsoft.com/office/drawing/2015/10/21/chartex" xmlns:cx3="http://schemas.microsoft.com/office/drawing/2016/5/9/chartex" xmlns:cx4="http://schemas.microsoft.com/office/drawing/2016/5/10/chartex" xmlns:cx5="http://schemas.microsoft.com/office/drawing/2016/5/11/chartex" xmlns:cx6="http://schemas.microsoft.com/office/drawing/2016/5/12/chartex" xmlns:cx7="http://schemas.microsoft.com/office/drawing/2016/5/13/chartex" xmlns:cx8="http://schemas.microsoft.com/office/drawing/2016/5/14/chartex" xmlns:mc="http://schemas.openxmlformats.org/markup-compatibility/2006" xmlns:aink="http://schemas.microsoft.com/office/drawing/2016/ink" xmlns:am3d="http://schemas.microsoft.com/office/drawing/2017/model3d" xmlns:o="urn:schemas-microsoft-com:office:office" xmlns:oel="http://schemas.microsoft.com/office/2019/extlst" xmlns:r="http://schemas.openxmlformats.org/officeDocument/2006/relationships" xmlns:m="http://schemas.openxmlformats.org/officeDocument/2006/math" xmlns:v="urn:schemas-microsoft-com:vml" xmlns:wp14="http://schemas.microsoft.com/office/word/2010/wordprocessingDrawing" xmlns:wp="http://schemas.openxmlformats.org/drawingml/2006/wordprocessingDrawing" xmlns:w10="urn:schemas-microsoft-com:office:word" xmlns:w="http://schemas.openxmlformats.org/wordprocessingml/2006/main" xmlns:w14="http://schemas.microsoft.com/office/word/2010/wordml" xmlns:w15="http://schemas.microsoft.com/office/word/2012/wordml" xmlns:w16cex="http://schemas.microsoft.com/office/word/2018/wordml/cex" xmlns:w16cid="http://schemas.microsoft.com/office/word/2016/wordml/cid" xmlns:w16="http://schemas.microsoft.com/office/word/2018/wordml" xmlns:w16du="http://schemas.microsoft.com/office/word/2023/wordml/word16du" xmlns:w16sdtdh="http://schemas.microsoft.com/office/word/2020/wordml/sdtdatahash" xmlns:w16sdtfl="http://schemas.microsoft.com/office/word/2024/wordml/sdtformatlock" xmlns:w16se="http://schemas.microsoft.com/office/word/2015/wordml/symex" xmlns:wpg="http://schemas.microsoft.com/office/word/2010/wordprocessingGroup" xmlns:wpi="http://schemas.microsoft.com/office/word/2010/wordprocessingInk" xmlns:wne="http://schemas.microsoft.com/office/word/2006/wordml" xmlns:wps="http://schemas.microsoft.com/office/word/2010/wordprocessingShape" mc:Ignorable="w14 w15 w16se w16cid w16 w16cex w16sdtdh w16sdtfl w16du wp14">
   <w:endnote w:type="separator" w:id="-1">
     <w:p>
       <w:r>
@@ -11764,7 +12043,7 @@
 </file>
 
 <file path=word/footer1.xml><?xml version="1.0" encoding="utf-8"?>
-<w:ftr xmlns:wpc="http://schemas.microsoft.com/office/word/2010/wordprocessingCanvas" xmlns:cx="http://schemas.microsoft.com/office/drawing/2014/chartex" xmlns:cx1="http://schemas.microsoft.com/office/drawing/2015/9/8/chartex" xmlns:cx2="http://schemas.microsoft.com/office/drawing/2015/10/21/chartex" xmlns:cx3="http://schemas.microsoft.com/office/drawing/2016/5/9/chartex" xmlns:cx4="http://schemas.microsoft.com/office/drawing/2016/5/10/chartex" xmlns:cx5="http://schemas.microsoft.com/office/drawing/2016/5/11/chartex" xmlns:cx6="http://schemas.microsoft.com/office/drawing/2016/5/12/chartex" xmlns:cx7="http://schemas.microsoft.com/office/drawing/2016/5/13/chartex" xmlns:cx8="http://schemas.microsoft.com/office/drawing/2016/5/14/chartex" xmlns:mc="http://schemas.openxmlformats.org/markup-compatibility/2006" xmlns:aink="http://schemas.microsoft.com/office/drawing/2016/ink" xmlns:am3d="http://schemas.microsoft.com/office/drawing/2017/model3d" xmlns:o="urn:schemas-microsoft-com:office:office" xmlns:oel="http://schemas.microsoft.com/office/2019/extlst" xmlns:r="http://schemas.openxmlformats.org/officeDocument/2006/relationships" xmlns:m="http://schemas.openxmlformats.org/officeDocument/2006/math" xmlns:v="urn:schemas-microsoft-com:vml" xmlns:wp14="http://schemas.microsoft.com/office/word/2010/wordprocessingDrawing" xmlns:wp="http://schemas.openxmlformats.org/drawingml/2006/wordprocessingDrawing" xmlns:w10="urn:schemas-microsoft-com:office:word" xmlns:w="http://schemas.openxmlformats.org/wordprocessingml/2006/main" xmlns:w14="http://schemas.microsoft.com/office/word/2010/wordml" xmlns:w15="http://schemas.microsoft.com/office/word/2012/wordml" xmlns:w16cex="http://schemas.microsoft.com/office/word/2018/wordml/cex" xmlns:w16cid="http://schemas.microsoft.com/office/word/2016/wordml/cid" xmlns:w16="http://schemas.microsoft.com/office/word/2018/wordml" xmlns:w16du="http://schemas.microsoft.com/office/word/2023/wordml/word16du" xmlns:w16sdtdh="http://schemas.microsoft.com/office/word/2020/wordml/sdtdatahash" xmlns:w16se="http://schemas.microsoft.com/office/word/2015/wordml/symex" xmlns:wpg="http://schemas.microsoft.com/office/word/2010/wordprocessingGroup" xmlns:wpi="http://schemas.microsoft.com/office/word/2010/wordprocessingInk" xmlns:wne="http://schemas.microsoft.com/office/word/2006/wordml" xmlns:wps="http://schemas.microsoft.com/office/word/2010/wordprocessingShape" mc:Ignorable="w14 w15 w16se w16cid w16 w16cex w16sdtdh w16du wp14">
+<w:ftr xmlns:wpc="http://schemas.microsoft.com/office/word/2010/wordprocessingCanvas" xmlns:cx="http://schemas.microsoft.com/office/drawing/2014/chartex" xmlns:cx1="http://schemas.microsoft.com/office/drawing/2015/9/8/chartex" xmlns:cx2="http://schemas.microsoft.com/office/drawing/2015/10/21/chartex" xmlns:cx3="http://schemas.microsoft.com/office/drawing/2016/5/9/chartex" xmlns:cx4="http://schemas.microsoft.com/office/drawing/2016/5/10/chartex" xmlns:cx5="http://schemas.microsoft.com/office/drawing/2016/5/11/chartex" xmlns:cx6="http://schemas.microsoft.com/office/drawing/2016/5/12/chartex" xmlns:cx7="http://schemas.microsoft.com/office/drawing/2016/5/13/chartex" xmlns:cx8="http://schemas.microsoft.com/office/drawing/2016/5/14/chartex" xmlns:mc="http://schemas.openxmlformats.org/markup-compatibility/2006" xmlns:aink="http://schemas.microsoft.com/office/drawing/2016/ink" xmlns:am3d="http://schemas.microsoft.com/office/drawing/2017/model3d" xmlns:o="urn:schemas-microsoft-com:office:office" xmlns:oel="http://schemas.microsoft.com/office/2019/extlst" xmlns:r="http://schemas.openxmlformats.org/officeDocument/2006/relationships" xmlns:m="http://schemas.openxmlformats.org/officeDocument/2006/math" xmlns:v="urn:schemas-microsoft-com:vml" xmlns:wp14="http://schemas.microsoft.com/office/word/2010/wordprocessingDrawing" xmlns:wp="http://schemas.openxmlformats.org/drawingml/2006/wordprocessingDrawing" xmlns:w10="urn:schemas-microsoft-com:office:word" xmlns:w="http://schemas.openxmlformats.org/wordprocessingml/2006/main" xmlns:w14="http://schemas.microsoft.com/office/word/2010/wordml" xmlns:w15="http://schemas.microsoft.com/office/word/2012/wordml" xmlns:w16cex="http://schemas.microsoft.com/office/word/2018/wordml/cex" xmlns:w16cid="http://schemas.microsoft.com/office/word/2016/wordml/cid" xmlns:w16="http://schemas.microsoft.com/office/word/2018/wordml" xmlns:w16du="http://schemas.microsoft.com/office/word/2023/wordml/word16du" xmlns:w16sdtdh="http://schemas.microsoft.com/office/word/2020/wordml/sdtdatahash" xmlns:w16sdtfl="http://schemas.microsoft.com/office/word/2024/wordml/sdtformatlock" xmlns:w16se="http://schemas.microsoft.com/office/word/2015/wordml/symex" xmlns:wpg="http://schemas.microsoft.com/office/word/2010/wordprocessingGroup" xmlns:wpi="http://schemas.microsoft.com/office/word/2010/wordprocessingInk" xmlns:wne="http://schemas.microsoft.com/office/word/2006/wordml" xmlns:wps="http://schemas.microsoft.com/office/word/2010/wordprocessingShape" mc:Ignorable="w14 w15 w16se w16cid w16 w16cex w16sdtdh w16sdtfl w16du wp14">
   <w:p>
     <w:pPr>
       <w:pStyle w:val="Textoindependiente"/>
@@ -11820,7 +12099,7 @@
 </file>
 
 <file path=word/footer2.xml><?xml version="1.0" encoding="utf-8"?>
-<w:ftr xmlns:wpc="http://schemas.microsoft.com/office/word/2010/wordprocessingCanvas" xmlns:cx="http://schemas.microsoft.com/office/drawing/2014/chartex" xmlns:cx1="http://schemas.microsoft.com/office/drawing/2015/9/8/chartex" xmlns:cx2="http://schemas.microsoft.com/office/drawing/2015/10/21/chartex" xmlns:cx3="http://schemas.microsoft.com/office/drawing/2016/5/9/chartex" xmlns:cx4="http://schemas.microsoft.com/office/drawing/2016/5/10/chartex" xmlns:cx5="http://schemas.microsoft.com/office/drawing/2016/5/11/chartex" xmlns:cx6="http://schemas.microsoft.com/office/drawing/2016/5/12/chartex" xmlns:cx7="http://schemas.microsoft.com/office/drawing/2016/5/13/chartex" xmlns:cx8="http://schemas.microsoft.com/office/drawing/2016/5/14/chartex" xmlns:mc="http://schemas.openxmlformats.org/markup-compatibility/2006" xmlns:aink="http://schemas.microsoft.com/office/drawing/2016/ink" xmlns:am3d="http://schemas.microsoft.com/office/drawing/2017/model3d" xmlns:o="urn:schemas-microsoft-com:office:office" xmlns:oel="http://schemas.microsoft.com/office/2019/extlst" xmlns:r="http://schemas.openxmlformats.org/officeDocument/2006/relationships" xmlns:m="http://schemas.openxmlformats.org/officeDocument/2006/math" xmlns:v="urn:schemas-microsoft-com:vml" xmlns:wp14="http://schemas.microsoft.com/office/word/2010/wordprocessingDrawing" xmlns:wp="http://schemas.openxmlformats.org/drawingml/2006/wordprocessingDrawing" xmlns:w10="urn:schemas-microsoft-com:office:word" xmlns:w="http://schemas.openxmlformats.org/wordprocessingml/2006/main" xmlns:w14="http://schemas.microsoft.com/office/word/2010/wordml" xmlns:w15="http://schemas.microsoft.com/office/word/2012/wordml" xmlns:w16cex="http://schemas.microsoft.com/office/word/2018/wordml/cex" xmlns:w16cid="http://schemas.microsoft.com/office/word/2016/wordml/cid" xmlns:w16="http://schemas.microsoft.com/office/word/2018/wordml" xmlns:w16du="http://schemas.microsoft.com/office/word/2023/wordml/word16du" xmlns:w16sdtdh="http://schemas.microsoft.com/office/word/2020/wordml/sdtdatahash" xmlns:w16se="http://schemas.microsoft.com/office/word/2015/wordml/symex" xmlns:wpg="http://schemas.microsoft.com/office/word/2010/wordprocessingGroup" xmlns:wpi="http://schemas.microsoft.com/office/word/2010/wordprocessingInk" xmlns:wne="http://schemas.microsoft.com/office/word/2006/wordml" xmlns:wps="http://schemas.microsoft.com/office/word/2010/wordprocessingShape" mc:Ignorable="w14 w15 w16se w16cid w16 w16cex w16sdtdh w16du wp14">
+<w:ftr xmlns:wpc="http://schemas.microsoft.com/office/word/2010/wordprocessingCanvas" xmlns:cx="http://schemas.microsoft.com/office/drawing/2014/chartex" xmlns:cx1="http://schemas.microsoft.com/office/drawing/2015/9/8/chartex" xmlns:cx2="http://schemas.microsoft.com/office/drawing/2015/10/21/chartex" xmlns:cx3="http://schemas.microsoft.com/office/drawing/2016/5/9/chartex" xmlns:cx4="http://schemas.microsoft.com/office/drawing/2016/5/10/chartex" xmlns:cx5="http://schemas.microsoft.com/office/drawing/2016/5/11/chartex" xmlns:cx6="http://schemas.microsoft.com/office/drawing/2016/5/12/chartex" xmlns:cx7="http://schemas.microsoft.com/office/drawing/2016/5/13/chartex" xmlns:cx8="http://schemas.microsoft.com/office/drawing/2016/5/14/chartex" xmlns:mc="http://schemas.openxmlformats.org/markup-compatibility/2006" xmlns:aink="http://schemas.microsoft.com/office/drawing/2016/ink" xmlns:am3d="http://schemas.microsoft.com/office/drawing/2017/model3d" xmlns:o="urn:schemas-microsoft-com:office:office" xmlns:oel="http://schemas.microsoft.com/office/2019/extlst" xmlns:r="http://schemas.openxmlformats.org/officeDocument/2006/relationships" xmlns:m="http://schemas.openxmlformats.org/officeDocument/2006/math" xmlns:v="urn:schemas-microsoft-com:vml" xmlns:wp14="http://schemas.microsoft.com/office/word/2010/wordprocessingDrawing" xmlns:wp="http://schemas.openxmlformats.org/drawingml/2006/wordprocessingDrawing" xmlns:w10="urn:schemas-microsoft-com:office:word" xmlns:w="http://schemas.openxmlformats.org/wordprocessingml/2006/main" xmlns:w14="http://schemas.microsoft.com/office/word/2010/wordml" xmlns:w15="http://schemas.microsoft.com/office/word/2012/wordml" xmlns:w16cex="http://schemas.microsoft.com/office/word/2018/wordml/cex" xmlns:w16cid="http://schemas.microsoft.com/office/word/2016/wordml/cid" xmlns:w16="http://schemas.microsoft.com/office/word/2018/wordml" xmlns:w16du="http://schemas.microsoft.com/office/word/2023/wordml/word16du" xmlns:w16sdtdh="http://schemas.microsoft.com/office/word/2020/wordml/sdtdatahash" xmlns:w16sdtfl="http://schemas.microsoft.com/office/word/2024/wordml/sdtformatlock" xmlns:w16se="http://schemas.microsoft.com/office/word/2015/wordml/symex" xmlns:wpg="http://schemas.microsoft.com/office/word/2010/wordprocessingGroup" xmlns:wpi="http://schemas.microsoft.com/office/word/2010/wordprocessingInk" xmlns:wne="http://schemas.microsoft.com/office/word/2006/wordml" xmlns:wps="http://schemas.microsoft.com/office/word/2010/wordprocessingShape" mc:Ignorable="w14 w15 w16se w16cid w16 w16cex w16sdtdh w16sdtfl w16du wp14">
   <w:p>
     <w:pPr>
       <w:pStyle w:val="Piedepgina"/>
@@ -11873,7 +12152,7 @@
 </file>
 
 <file path=word/footnotes.xml><?xml version="1.0" encoding="utf-8"?>
-<w:footnotes xmlns:wpc="http://schemas.microsoft.com/office/word/2010/wordprocessingCanvas" xmlns:cx="http://schemas.microsoft.com/office/drawing/2014/chartex" xmlns:cx1="http://schemas.microsoft.com/office/drawing/2015/9/8/chartex" xmlns:cx2="http://schemas.microsoft.com/office/drawing/2015/10/21/chartex" xmlns:cx3="http://schemas.microsoft.com/office/drawing/2016/5/9/chartex" xmlns:cx4="http://schemas.microsoft.com/office/drawing/2016/5/10/chartex" xmlns:cx5="http://schemas.microsoft.com/office/drawing/2016/5/11/chartex" xmlns:cx6="http://schemas.microsoft.com/office/drawing/2016/5/12/chartex" xmlns:cx7="http://schemas.microsoft.com/office/drawing/2016/5/13/chartex" xmlns:cx8="http://schemas.microsoft.com/office/drawing/2016/5/14/chartex" xmlns:mc="http://schemas.openxmlformats.org/markup-compatibility/2006" xmlns:aink="http://schemas.microsoft.com/office/drawing/2016/ink" xmlns:am3d="http://schemas.microsoft.com/office/drawing/2017/model3d" xmlns:o="urn:schemas-microsoft-com:office:office" xmlns:oel="http://schemas.microsoft.com/office/2019/extlst" xmlns:r="http://schemas.openxmlformats.org/officeDocument/2006/relationships" xmlns:m="http://schemas.openxmlformats.org/officeDocument/2006/math" xmlns:v="urn:schemas-microsoft-com:vml" xmlns:wp14="http://schemas.microsoft.com/office/word/2010/wordprocessingDrawing" xmlns:wp="http://schemas.openxmlformats.org/drawingml/2006/wordprocessingDrawing" xmlns:w10="urn:schemas-microsoft-com:office:word" xmlns:w="http://schemas.openxmlformats.org/wordprocessingml/2006/main" xmlns:w14="http://schemas.microsoft.com/office/word/2010/wordml" xmlns:w15="http://schemas.microsoft.com/office/word/2012/wordml" xmlns:w16cex="http://schemas.microsoft.com/office/word/2018/wordml/cex" xmlns:w16cid="http://schemas.microsoft.com/office/word/2016/wordml/cid" xmlns:w16="http://schemas.microsoft.com/office/word/2018/wordml" xmlns:w16du="http://schemas.microsoft.com/office/word/2023/wordml/word16du" xmlns:w16sdtdh="http://schemas.microsoft.com/office/word/2020/wordml/sdtdatahash" xmlns:w16se="http://schemas.microsoft.com/office/word/2015/wordml/symex" xmlns:wpg="http://schemas.microsoft.com/office/word/2010/wordprocessingGroup" xmlns:wpi="http://schemas.microsoft.com/office/word/2010/wordprocessingInk" xmlns:wne="http://schemas.microsoft.com/office/word/2006/wordml" xmlns:wps="http://schemas.microsoft.com/office/word/2010/wordprocessingShape" mc:Ignorable="w14 w15 w16se w16cid w16 w16cex w16sdtdh w16du wp14">
+<w:footnotes xmlns:wpc="http://schemas.microsoft.com/office/word/2010/wordprocessingCanvas" xmlns:cx="http://schemas.microsoft.com/office/drawing/2014/chartex" xmlns:cx1="http://schemas.microsoft.com/office/drawing/2015/9/8/chartex" xmlns:cx2="http://schemas.microsoft.com/office/drawing/2015/10/21/chartex" xmlns:cx3="http://schemas.microsoft.com/office/drawing/2016/5/9/chartex" xmlns:cx4="http://schemas.microsoft.com/office/drawing/2016/5/10/chartex" xmlns:cx5="http://schemas.microsoft.com/office/drawing/2016/5/11/chartex" xmlns:cx6="http://schemas.microsoft.com/office/drawing/2016/5/12/chartex" xmlns:cx7="http://schemas.microsoft.com/office/drawing/2016/5/13/chartex" xmlns:cx8="http://schemas.microsoft.com/office/drawing/2016/5/14/chartex" xmlns:mc="http://schemas.openxmlformats.org/markup-compatibility/2006" xmlns:aink="http://schemas.microsoft.com/office/drawing/2016/ink" xmlns:am3d="http://schemas.microsoft.com/office/drawing/2017/model3d" xmlns:o="urn:schemas-microsoft-com:office:office" xmlns:oel="http://schemas.microsoft.com/office/2019/extlst" xmlns:r="http://schemas.openxmlformats.org/officeDocument/2006/relationships" xmlns:m="http://schemas.openxmlformats.org/officeDocument/2006/math" xmlns:v="urn:schemas-microsoft-com:vml" xmlns:wp14="http://schemas.microsoft.com/office/word/2010/wordprocessingDrawing" xmlns:wp="http://schemas.openxmlformats.org/drawingml/2006/wordprocessingDrawing" xmlns:w10="urn:schemas-microsoft-com:office:word" xmlns:w="http://schemas.openxmlformats.org/wordprocessingml/2006/main" xmlns:w14="http://schemas.microsoft.com/office/word/2010/wordml" xmlns:w15="http://schemas.microsoft.com/office/word/2012/wordml" xmlns:w16cex="http://schemas.microsoft.com/office/word/2018/wordml/cex" xmlns:w16cid="http://schemas.microsoft.com/office/word/2016/wordml/cid" xmlns:w16="http://schemas.microsoft.com/office/word/2018/wordml" xmlns:w16du="http://schemas.microsoft.com/office/word/2023/wordml/word16du" xmlns:w16sdtdh="http://schemas.microsoft.com/office/word/2020/wordml/sdtdatahash" xmlns:w16sdtfl="http://schemas.microsoft.com/office/word/2024/wordml/sdtformatlock" xmlns:w16se="http://schemas.microsoft.com/office/word/2015/wordml/symex" xmlns:wpg="http://schemas.microsoft.com/office/word/2010/wordprocessingGroup" xmlns:wpi="http://schemas.microsoft.com/office/word/2010/wordprocessingInk" xmlns:wne="http://schemas.microsoft.com/office/word/2006/wordml" xmlns:wps="http://schemas.microsoft.com/office/word/2010/wordprocessingShape" mc:Ignorable="w14 w15 w16se w16cid w16 w16cex w16sdtdh w16sdtfl w16du wp14">
   <w:footnote w:type="separator" w:id="-1">
     <w:p>
       <w:r>
@@ -11892,7 +12171,7 @@
 </file>
 
 <file path=word/header1.xml><?xml version="1.0" encoding="utf-8"?>
-<w:hdr xmlns:wpc="http://schemas.microsoft.com/office/word/2010/wordprocessingCanvas" xmlns:cx="http://schemas.microsoft.com/office/drawing/2014/chartex" xmlns:cx1="http://schemas.microsoft.com/office/drawing/2015/9/8/chartex" xmlns:cx2="http://schemas.microsoft.com/office/drawing/2015/10/21/chartex" xmlns:cx3="http://schemas.microsoft.com/office/drawing/2016/5/9/chartex" xmlns:cx4="http://schemas.microsoft.com/office/drawing/2016/5/10/chartex" xmlns:cx5="http://schemas.microsoft.com/office/drawing/2016/5/11/chartex" xmlns:cx6="http://schemas.microsoft.com/office/drawing/2016/5/12/chartex" xmlns:cx7="http://schemas.microsoft.com/office/drawing/2016/5/13/chartex" xmlns:cx8="http://schemas.microsoft.com/office/drawing/2016/5/14/chartex" xmlns:mc="http://schemas.openxmlformats.org/markup-compatibility/2006" xmlns:aink="http://schemas.microsoft.com/office/drawing/2016/ink" xmlns:am3d="http://schemas.microsoft.com/office/drawing/2017/model3d" xmlns:o="urn:schemas-microsoft-com:office:office" xmlns:oel="http://schemas.microsoft.com/office/2019/extlst" xmlns:r="http://schemas.openxmlformats.org/officeDocument/2006/relationships" xmlns:m="http://schemas.openxmlformats.org/officeDocument/2006/math" xmlns:v="urn:schemas-microsoft-com:vml" xmlns:wp14="http://schemas.microsoft.com/office/word/2010/wordprocessingDrawing" xmlns:wp="http://schemas.openxmlformats.org/drawingml/2006/wordprocessingDrawing" xmlns:w10="urn:schemas-microsoft-com:office:word" xmlns:w="http://schemas.openxmlformats.org/wordprocessingml/2006/main" xmlns:w14="http://schemas.microsoft.com/office/word/2010/wordml" xmlns:w15="http://schemas.microsoft.com/office/word/2012/wordml" xmlns:w16cex="http://schemas.microsoft.com/office/word/2018/wordml/cex" xmlns:w16cid="http://schemas.microsoft.com/office/word/2016/wordml/cid" xmlns:w16="http://schemas.microsoft.com/office/word/2018/wordml" xmlns:w16du="http://schemas.microsoft.com/office/word/2023/wordml/word16du" xmlns:w16sdtdh="http://schemas.microsoft.com/office/word/2020/wordml/sdtdatahash" xmlns:w16se="http://schemas.microsoft.com/office/word/2015/wordml/symex" xmlns:wpg="http://schemas.microsoft.com/office/word/2010/wordprocessingGroup" xmlns:wpi="http://schemas.microsoft.com/office/word/2010/wordprocessingInk" xmlns:wne="http://schemas.microsoft.com/office/word/2006/wordml" xmlns:wps="http://schemas.microsoft.com/office/word/2010/wordprocessingShape" mc:Ignorable="w14 w15 w16se w16cid w16 w16cex w16sdtdh w16du wp14">
+<w:hdr xmlns:wpc="http://schemas.microsoft.com/office/word/2010/wordprocessingCanvas" xmlns:cx="http://schemas.microsoft.com/office/drawing/2014/chartex" xmlns:cx1="http://schemas.microsoft.com/office/drawing/2015/9/8/chartex" xmlns:cx2="http://schemas.microsoft.com/office/drawing/2015/10/21/chartex" xmlns:cx3="http://schemas.microsoft.com/office/drawing/2016/5/9/chartex" xmlns:cx4="http://schemas.microsoft.com/office/drawing/2016/5/10/chartex" xmlns:cx5="http://schemas.microsoft.com/office/drawing/2016/5/11/chartex" xmlns:cx6="http://schemas.microsoft.com/office/drawing/2016/5/12/chartex" xmlns:cx7="http://schemas.microsoft.com/office/drawing/2016/5/13/chartex" xmlns:cx8="http://schemas.microsoft.com/office/drawing/2016/5/14/chartex" xmlns:mc="http://schemas.openxmlformats.org/markup-compatibility/2006" xmlns:aink="http://schemas.microsoft.com/office/drawing/2016/ink" xmlns:am3d="http://schemas.microsoft.com/office/drawing/2017/model3d" xmlns:o="urn:schemas-microsoft-com:office:office" xmlns:oel="http://schemas.microsoft.com/office/2019/extlst" xmlns:r="http://schemas.openxmlformats.org/officeDocument/2006/relationships" xmlns:m="http://schemas.openxmlformats.org/officeDocument/2006/math" xmlns:v="urn:schemas-microsoft-com:vml" xmlns:wp14="http://schemas.microsoft.com/office/word/2010/wordprocessingDrawing" xmlns:wp="http://schemas.openxmlformats.org/drawingml/2006/wordprocessingDrawing" xmlns:w10="urn:schemas-microsoft-com:office:word" xmlns:w="http://schemas.openxmlformats.org/wordprocessingml/2006/main" xmlns:w14="http://schemas.microsoft.com/office/word/2010/wordml" xmlns:w15="http://schemas.microsoft.com/office/word/2012/wordml" xmlns:w16cex="http://schemas.microsoft.com/office/word/2018/wordml/cex" xmlns:w16cid="http://schemas.microsoft.com/office/word/2016/wordml/cid" xmlns:w16="http://schemas.microsoft.com/office/word/2018/wordml" xmlns:w16du="http://schemas.microsoft.com/office/word/2023/wordml/word16du" xmlns:w16sdtdh="http://schemas.microsoft.com/office/word/2020/wordml/sdtdatahash" xmlns:w16sdtfl="http://schemas.microsoft.com/office/word/2024/wordml/sdtformatlock" xmlns:w16se="http://schemas.microsoft.com/office/word/2015/wordml/symex" xmlns:wpg="http://schemas.microsoft.com/office/word/2010/wordprocessingGroup" xmlns:wpi="http://schemas.microsoft.com/office/word/2010/wordprocessingInk" xmlns:wne="http://schemas.microsoft.com/office/word/2006/wordml" xmlns:wps="http://schemas.microsoft.com/office/word/2010/wordprocessingShape" mc:Ignorable="w14 w15 w16se w16cid w16 w16cex w16sdtdh w16sdtfl w16du wp14">
   <w:p>
     <w:pPr>
       <w:pStyle w:val="Textoindependiente"/>
@@ -11906,7 +12185,7 @@
         <w:noProof/>
       </w:rPr>
       <w:drawing>
-        <wp:anchor distT="0" distB="0" distL="0" distR="0" simplePos="0" relativeHeight="251658240" behindDoc="1" locked="0" layoutInCell="1" allowOverlap="1" wp14:anchorId="6027B25F" wp14:editId="6027B260">
+        <wp:anchor distT="0" distB="0" distL="0" distR="0" simplePos="0" relativeHeight="251657728" behindDoc="1" locked="0" layoutInCell="1" allowOverlap="1" wp14:anchorId="6027B25F" wp14:editId="6027B260">
           <wp:simplePos x="0" y="0"/>
           <wp:positionH relativeFrom="page">
             <wp:posOffset>5860415</wp:posOffset>
@@ -11954,7 +12233,7 @@
 </file>
 
 <file path=word/header2.xml><?xml version="1.0" encoding="utf-8"?>
-<w:hdr xmlns:wpc="http://schemas.microsoft.com/office/word/2010/wordprocessingCanvas" xmlns:cx="http://schemas.microsoft.com/office/drawing/2014/chartex" xmlns:cx1="http://schemas.microsoft.com/office/drawing/2015/9/8/chartex" xmlns:cx2="http://schemas.microsoft.com/office/drawing/2015/10/21/chartex" xmlns:cx3="http://schemas.microsoft.com/office/drawing/2016/5/9/chartex" xmlns:cx4="http://schemas.microsoft.com/office/drawing/2016/5/10/chartex" xmlns:cx5="http://schemas.microsoft.com/office/drawing/2016/5/11/chartex" xmlns:cx6="http://schemas.microsoft.com/office/drawing/2016/5/12/chartex" xmlns:cx7="http://schemas.microsoft.com/office/drawing/2016/5/13/chartex" xmlns:cx8="http://schemas.microsoft.com/office/drawing/2016/5/14/chartex" xmlns:mc="http://schemas.openxmlformats.org/markup-compatibility/2006" xmlns:aink="http://schemas.microsoft.com/office/drawing/2016/ink" xmlns:am3d="http://schemas.microsoft.com/office/drawing/2017/model3d" xmlns:o="urn:schemas-microsoft-com:office:office" xmlns:oel="http://schemas.microsoft.com/office/2019/extlst" xmlns:r="http://schemas.openxmlformats.org/officeDocument/2006/relationships" xmlns:m="http://schemas.openxmlformats.org/officeDocument/2006/math" xmlns:v="urn:schemas-microsoft-com:vml" xmlns:wp14="http://schemas.microsoft.com/office/word/2010/wordprocessingDrawing" xmlns:wp="http://schemas.openxmlformats.org/drawingml/2006/wordprocessingDrawing" xmlns:w10="urn:schemas-microsoft-com:office:word" xmlns:w="http://schemas.openxmlformats.org/wordprocessingml/2006/main" xmlns:w14="http://schemas.microsoft.com/office/word/2010/wordml" xmlns:w15="http://schemas.microsoft.com/office/word/2012/wordml" xmlns:w16cex="http://schemas.microsoft.com/office/word/2018/wordml/cex" xmlns:w16cid="http://schemas.microsoft.com/office/word/2016/wordml/cid" xmlns:w16="http://schemas.microsoft.com/office/word/2018/wordml" xmlns:w16du="http://schemas.microsoft.com/office/word/2023/wordml/word16du" xmlns:w16sdtdh="http://schemas.microsoft.com/office/word/2020/wordml/sdtdatahash" xmlns:w16se="http://schemas.microsoft.com/office/word/2015/wordml/symex" xmlns:wpg="http://schemas.microsoft.com/office/word/2010/wordprocessingGroup" xmlns:wpi="http://schemas.microsoft.com/office/word/2010/wordprocessingInk" xmlns:wne="http://schemas.microsoft.com/office/word/2006/wordml" xmlns:wps="http://schemas.microsoft.com/office/word/2010/wordprocessingShape" mc:Ignorable="w14 w15 w16se w16cid w16 w16cex w16sdtdh w16du wp14">
+<w:hdr xmlns:wpc="http://schemas.microsoft.com/office/word/2010/wordprocessingCanvas" xmlns:cx="http://schemas.microsoft.com/office/drawing/2014/chartex" xmlns:cx1="http://schemas.microsoft.com/office/drawing/2015/9/8/chartex" xmlns:cx2="http://schemas.microsoft.com/office/drawing/2015/10/21/chartex" xmlns:cx3="http://schemas.microsoft.com/office/drawing/2016/5/9/chartex" xmlns:cx4="http://schemas.microsoft.com/office/drawing/2016/5/10/chartex" xmlns:cx5="http://schemas.microsoft.com/office/drawing/2016/5/11/chartex" xmlns:cx6="http://schemas.microsoft.com/office/drawing/2016/5/12/chartex" xmlns:cx7="http://schemas.microsoft.com/office/drawing/2016/5/13/chartex" xmlns:cx8="http://schemas.microsoft.com/office/drawing/2016/5/14/chartex" xmlns:mc="http://schemas.openxmlformats.org/markup-compatibility/2006" xmlns:aink="http://schemas.microsoft.com/office/drawing/2016/ink" xmlns:am3d="http://schemas.microsoft.com/office/drawing/2017/model3d" xmlns:o="urn:schemas-microsoft-com:office:office" xmlns:oel="http://schemas.microsoft.com/office/2019/extlst" xmlns:r="http://schemas.openxmlformats.org/officeDocument/2006/relationships" xmlns:m="http://schemas.openxmlformats.org/officeDocument/2006/math" xmlns:v="urn:schemas-microsoft-com:vml" xmlns:wp14="http://schemas.microsoft.com/office/word/2010/wordprocessingDrawing" xmlns:wp="http://schemas.openxmlformats.org/drawingml/2006/wordprocessingDrawing" xmlns:w10="urn:schemas-microsoft-com:office:word" xmlns:w="http://schemas.openxmlformats.org/wordprocessingml/2006/main" xmlns:w14="http://schemas.microsoft.com/office/word/2010/wordml" xmlns:w15="http://schemas.microsoft.com/office/word/2012/wordml" xmlns:w16cex="http://schemas.microsoft.com/office/word/2018/wordml/cex" xmlns:w16cid="http://schemas.microsoft.com/office/word/2016/wordml/cid" xmlns:w16="http://schemas.microsoft.com/office/word/2018/wordml" xmlns:w16du="http://schemas.microsoft.com/office/word/2023/wordml/word16du" xmlns:w16sdtdh="http://schemas.microsoft.com/office/word/2020/wordml/sdtdatahash" xmlns:w16sdtfl="http://schemas.microsoft.com/office/word/2024/wordml/sdtformatlock" xmlns:w16se="http://schemas.microsoft.com/office/word/2015/wordml/symex" xmlns:wpg="http://schemas.microsoft.com/office/word/2010/wordprocessingGroup" xmlns:wpi="http://schemas.microsoft.com/office/word/2010/wordprocessingInk" xmlns:wne="http://schemas.microsoft.com/office/word/2006/wordml" xmlns:wps="http://schemas.microsoft.com/office/word/2010/wordprocessingShape" mc:Ignorable="w14 w15 w16se w16cid w16 w16cex w16sdtdh w16sdtfl w16du wp14">
   <w:p>
     <w:pPr>
       <w:pStyle w:val="Textoindependiente"/>
@@ -11968,7 +12247,7 @@
         <w:noProof/>
       </w:rPr>
       <w:drawing>
-        <wp:anchor distT="0" distB="0" distL="0" distR="0" simplePos="0" relativeHeight="251657728" behindDoc="1" locked="0" layoutInCell="1" allowOverlap="1" wp14:anchorId="6027B268" wp14:editId="6027B269">
+        <wp:anchor distT="0" distB="0" distL="0" distR="0" simplePos="0" relativeHeight="251656704" behindDoc="1" locked="0" layoutInCell="1" allowOverlap="1" wp14:anchorId="6027B268" wp14:editId="6027B269">
           <wp:simplePos x="0" y="0"/>
           <wp:positionH relativeFrom="page">
             <wp:posOffset>5860415</wp:posOffset>
@@ -12016,7 +12295,7 @@
 </file>
 
 <file path=word/numbering.xml><?xml version="1.0" encoding="utf-8"?>
-<w:numbering xmlns:wpc="http://schemas.microsoft.com/office/word/2010/wordprocessingCanvas" xmlns:cx="http://schemas.microsoft.com/office/drawing/2014/chartex" xmlns:cx1="http://schemas.microsoft.com/office/drawing/2015/9/8/chartex" xmlns:cx2="http://schemas.microsoft.com/office/drawing/2015/10/21/chartex" xmlns:cx3="http://schemas.microsoft.com/office/drawing/2016/5/9/chartex" xmlns:cx4="http://schemas.microsoft.com/office/drawing/2016/5/10/chartex" xmlns:cx5="http://schemas.microsoft.com/office/drawing/2016/5/11/chartex" xmlns:cx6="http://schemas.microsoft.com/office/drawing/2016/5/12/chartex" xmlns:cx7="http://schemas.microsoft.com/office/drawing/2016/5/13/chartex" xmlns:cx8="http://schemas.microsoft.com/office/drawing/2016/5/14/chartex" xmlns:mc="http://schemas.openxmlformats.org/markup-compatibility/2006" xmlns:aink="http://schemas.microsoft.com/office/drawing/2016/ink" xmlns:am3d="http://schemas.microsoft.com/office/drawing/2017/model3d" xmlns:o="urn:schemas-microsoft-com:office:office" xmlns:oel="http://schemas.microsoft.com/office/2019/extlst" xmlns:r="http://schemas.openxmlformats.org/officeDocument/2006/relationships" xmlns:m="http://schemas.openxmlformats.org/officeDocument/2006/math" xmlns:v="urn:schemas-microsoft-com:vml" xmlns:wp14="http://schemas.microsoft.com/office/word/2010/wordprocessingDrawing" xmlns:wp="http://schemas.openxmlformats.org/drawingml/2006/wordprocessingDrawing" xmlns:w10="urn:schemas-microsoft-com:office:word" xmlns:w="http://schemas.openxmlformats.org/wordprocessingml/2006/main" xmlns:w14="http://schemas.microsoft.com/office/word/2010/wordml" xmlns:w15="http://schemas.microsoft.com/office/word/2012/wordml" xmlns:w16cex="http://schemas.microsoft.com/office/word/2018/wordml/cex" xmlns:w16cid="http://schemas.microsoft.com/office/word/2016/wordml/cid" xmlns:w16="http://schemas.microsoft.com/office/word/2018/wordml" xmlns:w16du="http://schemas.microsoft.com/office/word/2023/wordml/word16du" xmlns:w16sdtdh="http://schemas.microsoft.com/office/word/2020/wordml/sdtdatahash" xmlns:w16se="http://schemas.microsoft.com/office/word/2015/wordml/symex" xmlns:wpg="http://schemas.microsoft.com/office/word/2010/wordprocessingGroup" xmlns:wpi="http://schemas.microsoft.com/office/word/2010/wordprocessingInk" xmlns:wne="http://schemas.microsoft.com/office/word/2006/wordml" xmlns:wps="http://schemas.microsoft.com/office/word/2010/wordprocessingShape" mc:Ignorable="w14 w15 w16se w16cid w16 w16cex w16sdtdh w16du wp14">
+<w:numbering xmlns:wpc="http://schemas.microsoft.com/office/word/2010/wordprocessingCanvas" xmlns:cx="http://schemas.microsoft.com/office/drawing/2014/chartex" xmlns:cx1="http://schemas.microsoft.com/office/drawing/2015/9/8/chartex" xmlns:cx2="http://schemas.microsoft.com/office/drawing/2015/10/21/chartex" xmlns:cx3="http://schemas.microsoft.com/office/drawing/2016/5/9/chartex" xmlns:cx4="http://schemas.microsoft.com/office/drawing/2016/5/10/chartex" xmlns:cx5="http://schemas.microsoft.com/office/drawing/2016/5/11/chartex" xmlns:cx6="http://schemas.microsoft.com/office/drawing/2016/5/12/chartex" xmlns:cx7="http://schemas.microsoft.com/office/drawing/2016/5/13/chartex" xmlns:cx8="http://schemas.microsoft.com/office/drawing/2016/5/14/chartex" xmlns:mc="http://schemas.openxmlformats.org/markup-compatibility/2006" xmlns:aink="http://schemas.microsoft.com/office/drawing/2016/ink" xmlns:am3d="http://schemas.microsoft.com/office/drawing/2017/model3d" xmlns:o="urn:schemas-microsoft-com:office:office" xmlns:oel="http://schemas.microsoft.com/office/2019/extlst" xmlns:r="http://schemas.openxmlformats.org/officeDocument/2006/relationships" xmlns:m="http://schemas.openxmlformats.org/officeDocument/2006/math" xmlns:v="urn:schemas-microsoft-com:vml" xmlns:wp14="http://schemas.microsoft.com/office/word/2010/wordprocessingDrawing" xmlns:wp="http://schemas.openxmlformats.org/drawingml/2006/wordprocessingDrawing" xmlns:w10="urn:schemas-microsoft-com:office:word" xmlns:w="http://schemas.openxmlformats.org/wordprocessingml/2006/main" xmlns:w14="http://schemas.microsoft.com/office/word/2010/wordml" xmlns:w15="http://schemas.microsoft.com/office/word/2012/wordml" xmlns:w16cex="http://schemas.microsoft.com/office/word/2018/wordml/cex" xmlns:w16cid="http://schemas.microsoft.com/office/word/2016/wordml/cid" xmlns:w16="http://schemas.microsoft.com/office/word/2018/wordml" xmlns:w16du="http://schemas.microsoft.com/office/word/2023/wordml/word16du" xmlns:w16sdtdh="http://schemas.microsoft.com/office/word/2020/wordml/sdtdatahash" xmlns:w16sdtfl="http://schemas.microsoft.com/office/word/2024/wordml/sdtformatlock" xmlns:w16se="http://schemas.microsoft.com/office/word/2015/wordml/symex" xmlns:wpg="http://schemas.microsoft.com/office/word/2010/wordprocessingGroup" xmlns:wpi="http://schemas.microsoft.com/office/word/2010/wordprocessingInk" xmlns:wne="http://schemas.microsoft.com/office/word/2006/wordml" xmlns:wps="http://schemas.microsoft.com/office/word/2010/wordprocessingShape" mc:Ignorable="w14 w15 w16se w16cid w16 w16cex w16sdtdh w16sdtfl w16du wp14">
   <w:abstractNum w:abstractNumId="0" w15:restartNumberingAfterBreak="0">
     <w:nsid w:val="012D539B"/>
     <w:multiLevelType w:val="hybridMultilevel"/>
@@ -15518,7 +15797,7 @@
 </file>
 
 <file path=word/styles.xml><?xml version="1.0" encoding="utf-8"?>
-<w:styles xmlns:mc="http://schemas.openxmlformats.org/markup-compatibility/2006" xmlns:r="http://schemas.openxmlformats.org/officeDocument/2006/relationships" xmlns:w="http://schemas.openxmlformats.org/wordprocessingml/2006/main" xmlns:w14="http://schemas.microsoft.com/office/word/2010/wordml" xmlns:w15="http://schemas.microsoft.com/office/word/2012/wordml" xmlns:w16cex="http://schemas.microsoft.com/office/word/2018/wordml/cex" xmlns:w16cid="http://schemas.microsoft.com/office/word/2016/wordml/cid" xmlns:w16="http://schemas.microsoft.com/office/word/2018/wordml" xmlns:w16du="http://schemas.microsoft.com/office/word/2023/wordml/word16du" xmlns:w16sdtdh="http://schemas.microsoft.com/office/word/2020/wordml/sdtdatahash" xmlns:w16se="http://schemas.microsoft.com/office/word/2015/wordml/symex" mc:Ignorable="w14 w15 w16se w16cid w16 w16cex w16sdtdh w16du">
+<w:styles xmlns:mc="http://schemas.openxmlformats.org/markup-compatibility/2006" xmlns:r="http://schemas.openxmlformats.org/officeDocument/2006/relationships" xmlns:w="http://schemas.openxmlformats.org/wordprocessingml/2006/main" xmlns:w14="http://schemas.microsoft.com/office/word/2010/wordml" xmlns:w15="http://schemas.microsoft.com/office/word/2012/wordml" xmlns:w16cex="http://schemas.microsoft.com/office/word/2018/wordml/cex" xmlns:w16cid="http://schemas.microsoft.com/office/word/2016/wordml/cid" xmlns:w16="http://schemas.microsoft.com/office/word/2018/wordml" xmlns:w16du="http://schemas.microsoft.com/office/word/2023/wordml/word16du" xmlns:w16sdtdh="http://schemas.microsoft.com/office/word/2020/wordml/sdtdatahash" xmlns:w16sdtfl="http://schemas.microsoft.com/office/word/2024/wordml/sdtformatlock" xmlns:w16se="http://schemas.microsoft.com/office/word/2015/wordml/symex" mc:Ignorable="w14 w15 w16se w16cid w16 w16cex w16sdtdh w16sdtfl w16du">
   <w:docDefaults>
     <w:rPrDefault>
       <w:rPr>
@@ -15976,6 +16255,7 @@
   <w:style w:type="character" w:default="1" w:styleId="Fuentedeprrafopredeter">
     <w:name w:val="Default Paragraph Font"/>
     <w:uiPriority w:val="1"/>
+    <w:semiHidden/>
     <w:unhideWhenUsed/>
   </w:style>
   <w:style w:type="table" w:default="1" w:styleId="Tablanormal">

</xml_diff>